<commit_message>
Add work on containerize lab
</commit_message>
<xml_diff>
--- a/10_docker/labs/03_lab_containerization.docx
+++ b/10_docker/labs/03_lab_containerization.docx
@@ -64,7 +64,7 @@
               <w:sz w:val="22"/>
               <w:szCs w:val="22"/>
               <w:u w:val="single"/>
-              <w:shd w:fill="auto" w:val="clear"/>
+              <w:shd w:fill="FFFFFF" w:val="clear"/>
               <w:vertAlign w:val="baseline"/>
             </w:rPr>
           </w:pPr>
@@ -72,45 +72,9 @@
             <w:fldChar w:fldCharType="begin"/>
           </w:r>
           <w:r>
-            <w:rPr>
-              <w:webHidden/>
-              <w:rStyle w:val="IndexLink"/>
-              <w:smallCaps w:val="false"/>
-              <w:caps w:val="false"/>
-              <w:dstrike w:val="false"/>
-              <w:strike w:val="false"/>
-              <w:vertAlign w:val="baseline"/>
-              <w:position w:val="0"/>
-              <w:sz w:val="22"/>
-              <w:sz w:val="22"/>
-              <w:i w:val="false"/>
-              <w:u w:val="single"/>
-              <w:b w:val="false"/>
-              <w:shd w:fill="auto" w:val="clear"/>
-              <w:szCs w:val="22"/>
-              <w:rFonts w:eastAsia="Arial" w:cs="Arial"/>
-            </w:rPr>
             <w:instrText> TOC \z \o "1-9" \u \h</w:instrText>
           </w:r>
           <w:r>
-            <w:rPr>
-              <w:webHidden/>
-              <w:rStyle w:val="IndexLink"/>
-              <w:smallCaps w:val="false"/>
-              <w:caps w:val="false"/>
-              <w:dstrike w:val="false"/>
-              <w:strike w:val="false"/>
-              <w:vertAlign w:val="baseline"/>
-              <w:position w:val="0"/>
-              <w:sz w:val="22"/>
-              <w:sz w:val="22"/>
-              <w:i w:val="false"/>
-              <w:u w:val="single"/>
-              <w:b w:val="false"/>
-              <w:shd w:fill="auto" w:val="clear"/>
-              <w:szCs w:val="22"/>
-              <w:rFonts w:eastAsia="Arial" w:cs="Arial"/>
-            </w:rPr>
             <w:fldChar w:fldCharType="separate"/>
           </w:r>
           <w:hyperlink w:anchor="_4l6y9k9n7exo">
@@ -125,13 +89,14 @@
                 <w:smallCaps w:val="false"/>
                 <w:strike w:val="false"/>
                 <w:dstrike w:val="false"/>
+                <w:vanish w:val="false"/>
                 <w:color w:val="1155CC"/>
                 <w:position w:val="0"/>
                 <w:sz w:val="22"/>
                 <w:sz w:val="22"/>
                 <w:szCs w:val="22"/>
                 <w:u w:val="single"/>
-                <w:shd w:fill="auto" w:val="clear"/>
+                <w:shd w:fill="FFFFFF" w:val="clear"/>
                 <w:vertAlign w:val="baseline"/>
               </w:rPr>
               <w:t>Overview</w:t>
@@ -159,7 +124,7 @@
               <w:sz w:val="22"/>
               <w:szCs w:val="22"/>
               <w:u w:val="single"/>
-              <w:shd w:fill="auto" w:val="clear"/>
+              <w:shd w:fill="FFFFFF" w:val="clear"/>
               <w:vertAlign w:val="baseline"/>
             </w:rPr>
           </w:pPr>
@@ -175,13 +140,14 @@
                 <w:smallCaps w:val="false"/>
                 <w:strike w:val="false"/>
                 <w:dstrike w:val="false"/>
+                <w:vanish w:val="false"/>
                 <w:color w:val="1155CC"/>
                 <w:position w:val="0"/>
                 <w:sz w:val="22"/>
                 <w:sz w:val="22"/>
                 <w:szCs w:val="22"/>
                 <w:u w:val="single"/>
-                <w:shd w:fill="auto" w:val="clear"/>
+                <w:shd w:fill="FFFFFF" w:val="clear"/>
                 <w:vertAlign w:val="baseline"/>
               </w:rPr>
               <w:t>Instructions</w:t>
@@ -209,7 +175,7 @@
               <w:sz w:val="22"/>
               <w:szCs w:val="22"/>
               <w:u w:val="single"/>
-              <w:shd w:fill="auto" w:val="clear"/>
+              <w:shd w:fill="FFFFFF" w:val="clear"/>
               <w:vertAlign w:val="baseline"/>
             </w:rPr>
           </w:pPr>
@@ -225,13 +191,14 @@
                 <w:smallCaps w:val="false"/>
                 <w:strike w:val="false"/>
                 <w:dstrike w:val="false"/>
+                <w:vanish w:val="false"/>
                 <w:color w:val="1155CC"/>
                 <w:position w:val="0"/>
                 <w:sz w:val="22"/>
                 <w:sz w:val="22"/>
                 <w:szCs w:val="22"/>
                 <w:u w:val="single"/>
-                <w:shd w:fill="auto" w:val="clear"/>
+                <w:shd w:fill="FFFFFF" w:val="clear"/>
                 <w:vertAlign w:val="baseline"/>
               </w:rPr>
               <w:t>Task 0: Create simple application</w:t>
@@ -259,7 +226,7 @@
               <w:sz w:val="22"/>
               <w:szCs w:val="22"/>
               <w:u w:val="single"/>
-              <w:shd w:fill="auto" w:val="clear"/>
+              <w:shd w:fill="FFFFFF" w:val="clear"/>
               <w:vertAlign w:val="baseline"/>
             </w:rPr>
           </w:pPr>
@@ -275,13 +242,14 @@
                 <w:smallCaps w:val="false"/>
                 <w:strike w:val="false"/>
                 <w:dstrike w:val="false"/>
+                <w:vanish w:val="false"/>
                 <w:color w:val="1155CC"/>
                 <w:position w:val="0"/>
                 <w:sz w:val="22"/>
                 <w:sz w:val="22"/>
                 <w:szCs w:val="22"/>
                 <w:u w:val="single"/>
-                <w:shd w:fill="auto" w:val="clear"/>
+                <w:shd w:fill="FFFFFF" w:val="clear"/>
                 <w:vertAlign w:val="baseline"/>
               </w:rPr>
               <w:t>Step 0: Make new directory</w:t>
@@ -309,7 +277,7 @@
               <w:sz w:val="22"/>
               <w:szCs w:val="22"/>
               <w:u w:val="single"/>
-              <w:shd w:fill="auto" w:val="clear"/>
+              <w:shd w:fill="FFFFFF" w:val="clear"/>
               <w:vertAlign w:val="baseline"/>
             </w:rPr>
           </w:pPr>
@@ -325,13 +293,14 @@
                 <w:smallCaps w:val="false"/>
                 <w:strike w:val="false"/>
                 <w:dstrike w:val="false"/>
+                <w:vanish w:val="false"/>
                 <w:color w:val="1155CC"/>
                 <w:position w:val="0"/>
                 <w:sz w:val="22"/>
                 <w:sz w:val="22"/>
                 <w:szCs w:val="22"/>
                 <w:u w:val="single"/>
-                <w:shd w:fill="auto" w:val="clear"/>
+                <w:shd w:fill="FFFFFF" w:val="clear"/>
                 <w:vertAlign w:val="baseline"/>
               </w:rPr>
               <w:t>Step 1: Write app.py</w:t>
@@ -359,7 +328,7 @@
               <w:sz w:val="22"/>
               <w:szCs w:val="22"/>
               <w:u w:val="single"/>
-              <w:shd w:fill="auto" w:val="clear"/>
+              <w:shd w:fill="FFFFFF" w:val="clear"/>
               <w:vertAlign w:val="baseline"/>
             </w:rPr>
           </w:pPr>
@@ -375,13 +344,14 @@
                 <w:smallCaps w:val="false"/>
                 <w:strike w:val="false"/>
                 <w:dstrike w:val="false"/>
+                <w:vanish w:val="false"/>
                 <w:color w:val="1155CC"/>
                 <w:position w:val="0"/>
                 <w:sz w:val="22"/>
                 <w:sz w:val="22"/>
                 <w:szCs w:val="22"/>
                 <w:u w:val="single"/>
-                <w:shd w:fill="auto" w:val="clear"/>
+                <w:shd w:fill="FFFFFF" w:val="clear"/>
                 <w:vertAlign w:val="baseline"/>
               </w:rPr>
               <w:t>Step 2: Create config file</w:t>
@@ -409,7 +379,7 @@
               <w:sz w:val="22"/>
               <w:szCs w:val="22"/>
               <w:u w:val="single"/>
-              <w:shd w:fill="auto" w:val="clear"/>
+              <w:shd w:fill="FFFFFF" w:val="clear"/>
               <w:vertAlign w:val="baseline"/>
             </w:rPr>
           </w:pPr>
@@ -425,13 +395,14 @@
                 <w:smallCaps w:val="false"/>
                 <w:strike w:val="false"/>
                 <w:dstrike w:val="false"/>
+                <w:vanish w:val="false"/>
                 <w:color w:val="1155CC"/>
                 <w:position w:val="0"/>
                 <w:sz w:val="22"/>
                 <w:sz w:val="22"/>
                 <w:szCs w:val="22"/>
                 <w:u w:val="single"/>
-                <w:shd w:fill="auto" w:val="clear"/>
+                <w:shd w:fill="FFFFFF" w:val="clear"/>
                 <w:vertAlign w:val="baseline"/>
               </w:rPr>
               <w:t>Step 3: Run the application</w:t>
@@ -459,7 +430,7 @@
               <w:sz w:val="22"/>
               <w:szCs w:val="22"/>
               <w:u w:val="single"/>
-              <w:shd w:fill="auto" w:val="clear"/>
+              <w:shd w:fill="FFFFFF" w:val="clear"/>
               <w:vertAlign w:val="baseline"/>
             </w:rPr>
           </w:pPr>
@@ -475,13 +446,14 @@
                 <w:smallCaps w:val="false"/>
                 <w:strike w:val="false"/>
                 <w:dstrike w:val="false"/>
+                <w:vanish w:val="false"/>
                 <w:color w:val="1155CC"/>
                 <w:position w:val="0"/>
                 <w:sz w:val="22"/>
                 <w:sz w:val="22"/>
                 <w:szCs w:val="22"/>
                 <w:u w:val="single"/>
-                <w:shd w:fill="auto" w:val="clear"/>
+                <w:shd w:fill="FFFFFF" w:val="clear"/>
                 <w:vertAlign w:val="baseline"/>
               </w:rPr>
               <w:t>Task 1: "Containerize" App</w:t>
@@ -509,7 +481,7 @@
               <w:sz w:val="22"/>
               <w:szCs w:val="22"/>
               <w:u w:val="single"/>
-              <w:shd w:fill="auto" w:val="clear"/>
+              <w:shd w:fill="FFFFFF" w:val="clear"/>
               <w:vertAlign w:val="baseline"/>
             </w:rPr>
           </w:pPr>
@@ -525,13 +497,14 @@
                 <w:smallCaps w:val="false"/>
                 <w:strike w:val="false"/>
                 <w:dstrike w:val="false"/>
+                <w:vanish w:val="false"/>
                 <w:color w:val="1155CC"/>
                 <w:position w:val="0"/>
                 <w:sz w:val="22"/>
                 <w:sz w:val="22"/>
                 <w:szCs w:val="22"/>
                 <w:u w:val="single"/>
-                <w:shd w:fill="auto" w:val="clear"/>
+                <w:shd w:fill="FFFFFF" w:val="clear"/>
                 <w:vertAlign w:val="baseline"/>
               </w:rPr>
               <w:t>Step 1: Change logging to standard output</w:t>
@@ -559,7 +532,7 @@
               <w:sz w:val="22"/>
               <w:szCs w:val="22"/>
               <w:u w:val="single"/>
-              <w:shd w:fill="auto" w:val="clear"/>
+              <w:shd w:fill="FFFFFF" w:val="clear"/>
               <w:vertAlign w:val="baseline"/>
             </w:rPr>
           </w:pPr>
@@ -575,13 +548,14 @@
                 <w:smallCaps w:val="false"/>
                 <w:strike w:val="false"/>
                 <w:dstrike w:val="false"/>
+                <w:vanish w:val="false"/>
                 <w:color w:val="1155CC"/>
                 <w:position w:val="0"/>
                 <w:sz w:val="22"/>
                 <w:sz w:val="22"/>
                 <w:szCs w:val="22"/>
                 <w:u w:val="single"/>
-                <w:shd w:fill="auto" w:val="clear"/>
+                <w:shd w:fill="FFFFFF" w:val="clear"/>
                 <w:vertAlign w:val="baseline"/>
               </w:rPr>
               <w:t>Step 2: Read config directly from environment variables</w:t>
@@ -609,7 +583,7 @@
               <w:sz w:val="22"/>
               <w:szCs w:val="22"/>
               <w:u w:val="single"/>
-              <w:shd w:fill="auto" w:val="clear"/>
+              <w:shd w:fill="FFFFFF" w:val="clear"/>
               <w:vertAlign w:val="baseline"/>
             </w:rPr>
           </w:pPr>
@@ -625,13 +599,14 @@
                 <w:smallCaps w:val="false"/>
                 <w:strike w:val="false"/>
                 <w:dstrike w:val="false"/>
+                <w:vanish w:val="false"/>
                 <w:color w:val="1155CC"/>
                 <w:position w:val="0"/>
                 <w:sz w:val="22"/>
                 <w:sz w:val="22"/>
                 <w:szCs w:val="22"/>
                 <w:u w:val="single"/>
-                <w:shd w:fill="auto" w:val="clear"/>
+                <w:shd w:fill="FFFFFF" w:val="clear"/>
                 <w:vertAlign w:val="baseline"/>
               </w:rPr>
               <w:t>Step 3: Run and test the application</w:t>
@@ -659,7 +634,7 @@
               <w:sz w:val="22"/>
               <w:szCs w:val="22"/>
               <w:u w:val="single"/>
-              <w:shd w:fill="auto" w:val="clear"/>
+              <w:shd w:fill="FFFFFF" w:val="clear"/>
               <w:vertAlign w:val="baseline"/>
             </w:rPr>
           </w:pPr>
@@ -675,13 +650,14 @@
                 <w:smallCaps w:val="false"/>
                 <w:strike w:val="false"/>
                 <w:dstrike w:val="false"/>
+                <w:vanish w:val="false"/>
                 <w:color w:val="1155CC"/>
                 <w:position w:val="0"/>
                 <w:sz w:val="22"/>
                 <w:sz w:val="22"/>
                 <w:szCs w:val="22"/>
                 <w:u w:val="single"/>
-                <w:shd w:fill="auto" w:val="clear"/>
+                <w:shd w:fill="FFFFFF" w:val="clear"/>
                 <w:vertAlign w:val="baseline"/>
               </w:rPr>
               <w:t>Task 2: Dockerize the Application</w:t>
@@ -709,7 +685,7 @@
               <w:sz w:val="22"/>
               <w:szCs w:val="22"/>
               <w:u w:val="single"/>
-              <w:shd w:fill="auto" w:val="clear"/>
+              <w:shd w:fill="FFFFFF" w:val="clear"/>
               <w:vertAlign w:val="baseline"/>
             </w:rPr>
           </w:pPr>
@@ -725,13 +701,14 @@
                 <w:smallCaps w:val="false"/>
                 <w:strike w:val="false"/>
                 <w:dstrike w:val="false"/>
+                <w:vanish w:val="false"/>
                 <w:color w:val="1155CC"/>
                 <w:position w:val="0"/>
                 <w:sz w:val="22"/>
                 <w:sz w:val="22"/>
                 <w:szCs w:val="22"/>
                 <w:u w:val="single"/>
-                <w:shd w:fill="auto" w:val="clear"/>
+                <w:shd w:fill="FFFFFF" w:val="clear"/>
                 <w:vertAlign w:val="baseline"/>
               </w:rPr>
               <w:t>Step 1: Create Dockerfile</w:t>
@@ -759,7 +736,7 @@
               <w:sz w:val="22"/>
               <w:szCs w:val="22"/>
               <w:u w:val="single"/>
-              <w:shd w:fill="auto" w:val="clear"/>
+              <w:shd w:fill="FFFFFF" w:val="clear"/>
               <w:vertAlign w:val="baseline"/>
             </w:rPr>
           </w:pPr>
@@ -775,13 +752,14 @@
                 <w:smallCaps w:val="false"/>
                 <w:strike w:val="false"/>
                 <w:dstrike w:val="false"/>
+                <w:vanish w:val="false"/>
                 <w:color w:val="1155CC"/>
                 <w:position w:val="0"/>
                 <w:sz w:val="22"/>
                 <w:sz w:val="22"/>
                 <w:szCs w:val="22"/>
                 <w:u w:val="single"/>
-                <w:shd w:fill="auto" w:val="clear"/>
+                <w:shd w:fill="FFFFFF" w:val="clear"/>
                 <w:vertAlign w:val="baseline"/>
               </w:rPr>
               <w:t>Step 2: Build image</w:t>
@@ -809,7 +787,7 @@
               <w:sz w:val="22"/>
               <w:szCs w:val="22"/>
               <w:u w:val="single"/>
-              <w:shd w:fill="auto" w:val="clear"/>
+              <w:shd w:fill="FFFFFF" w:val="clear"/>
               <w:vertAlign w:val="baseline"/>
             </w:rPr>
           </w:pPr>
@@ -825,13 +803,14 @@
                 <w:smallCaps w:val="false"/>
                 <w:strike w:val="false"/>
                 <w:dstrike w:val="false"/>
+                <w:vanish w:val="false"/>
                 <w:color w:val="1155CC"/>
                 <w:position w:val="0"/>
                 <w:sz w:val="22"/>
                 <w:sz w:val="22"/>
                 <w:szCs w:val="22"/>
                 <w:u w:val="single"/>
-                <w:shd w:fill="auto" w:val="clear"/>
+                <w:shd w:fill="FFFFFF" w:val="clear"/>
                 <w:vertAlign w:val="baseline"/>
               </w:rPr>
               <w:t>Step 3: Run the app</w:t>
@@ -859,7 +838,7 @@
               <w:sz w:val="22"/>
               <w:szCs w:val="22"/>
               <w:u w:val="single"/>
-              <w:shd w:fill="auto" w:val="clear"/>
+              <w:shd w:fill="FFFFFF" w:val="clear"/>
               <w:vertAlign w:val="baseline"/>
             </w:rPr>
           </w:pPr>
@@ -875,13 +854,14 @@
                 <w:smallCaps w:val="false"/>
                 <w:strike w:val="false"/>
                 <w:dstrike w:val="false"/>
+                <w:vanish w:val="false"/>
                 <w:color w:val="1155CC"/>
                 <w:position w:val="0"/>
                 <w:sz w:val="22"/>
                 <w:sz w:val="22"/>
                 <w:szCs w:val="22"/>
                 <w:u w:val="single"/>
-                <w:shd w:fill="auto" w:val="clear"/>
+                <w:shd w:fill="FFFFFF" w:val="clear"/>
                 <w:vertAlign w:val="baseline"/>
               </w:rPr>
               <w:t>Step 4: View the app logs</w:t>
@@ -924,13 +904,14 @@
                 <w:smallCaps w:val="false"/>
                 <w:strike w:val="false"/>
                 <w:dstrike w:val="false"/>
+                <w:vanish w:val="false"/>
                 <w:color w:val="1155CC"/>
                 <w:position w:val="0"/>
                 <w:sz w:val="22"/>
                 <w:sz w:val="22"/>
                 <w:szCs w:val="22"/>
                 <w:u w:val="single"/>
-                <w:shd w:fill="auto" w:val="clear"/>
+                <w:shd w:fill="FFFFFF" w:val="clear"/>
                 <w:vertAlign w:val="baseline"/>
               </w:rPr>
               <w:t>Step 5: Cleanup</w:t>
@@ -944,18 +925,14 @@
         <w:pStyle w:val="Heading2"/>
         <w:rPr/>
       </w:pPr>
-      <w:r>
-        <w:rPr/>
-      </w:r>
-      <w:r>
-        <w:rPr/>
-        <w:fldChar w:fldCharType="end"/>
-      </w:r>
       <w:bookmarkStart w:id="1" w:name="_t0uscmmejh7c"/>
       <w:bookmarkStart w:id="2" w:name="_t0uscmmejh7c"/>
       <w:bookmarkEnd w:id="2"/>
       <w:r>
-        <w:br w:type="page"/>
+        <w:rPr/>
+      </w:r>
+      <w:r>
+        <w:fldChar w:fldCharType="end"/>
       </w:r>
     </w:p>
     <w:p>
@@ -1025,18 +1002,18 @@
         <w:tblStyle w:val="Table1"/>
         <w:tblW w:w="9360" w:type="dxa"/>
         <w:jc w:val="left"/>
-        <w:tblInd w:w="0" w:type="dxa"/>
+        <w:tblInd w:w="-10" w:type="dxa"/>
         <w:tblBorders>
-          <w:top w:val="single" w:sz="8" w:space="0" w:color="000000"/>
-          <w:left w:val="single" w:sz="8" w:space="0" w:color="000000"/>
-          <w:bottom w:val="single" w:sz="8" w:space="0" w:color="000000"/>
-          <w:right w:val="single" w:sz="8" w:space="0" w:color="000000"/>
-          <w:insideH w:val="single" w:sz="8" w:space="0" w:color="000000"/>
-          <w:insideV w:val="single" w:sz="8" w:space="0" w:color="000000"/>
+          <w:top w:val="single" w:sz="8" w:space="0" w:color="000001"/>
+          <w:left w:val="single" w:sz="8" w:space="0" w:color="000001"/>
+          <w:bottom w:val="single" w:sz="8" w:space="0" w:color="000001"/>
+          <w:right w:val="single" w:sz="8" w:space="0" w:color="000001"/>
+          <w:insideH w:val="single" w:sz="8" w:space="0" w:color="000001"/>
+          <w:insideV w:val="single" w:sz="8" w:space="0" w:color="000001"/>
         </w:tblBorders>
         <w:tblCellMar>
           <w:top w:w="100" w:type="dxa"/>
-          <w:left w:w="90" w:type="dxa"/>
+          <w:left w:w="80" w:type="dxa"/>
           <w:bottom w:w="100" w:type="dxa"/>
           <w:right w:w="100" w:type="dxa"/>
         </w:tblCellMar>
@@ -1051,14 +1028,17 @@
           <w:tcPr>
             <w:tcW w:w="9360" w:type="dxa"/>
             <w:tcBorders>
-              <w:top w:val="single" w:sz="8" w:space="0" w:color="000000"/>
-              <w:left w:val="single" w:sz="8" w:space="0" w:color="000000"/>
-              <w:bottom w:val="single" w:sz="8" w:space="0" w:color="000000"/>
-              <w:right w:val="single" w:sz="8" w:space="0" w:color="000000"/>
-              <w:insideH w:val="single" w:sz="8" w:space="0" w:color="000000"/>
-              <w:insideV w:val="single" w:sz="8" w:space="0" w:color="000000"/>
+              <w:top w:val="single" w:sz="8" w:space="0" w:color="000001"/>
+              <w:left w:val="single" w:sz="8" w:space="0" w:color="000001"/>
+              <w:bottom w:val="single" w:sz="8" w:space="0" w:color="000001"/>
+              <w:right w:val="single" w:sz="8" w:space="0" w:color="000001"/>
+              <w:insideH w:val="single" w:sz="8" w:space="0" w:color="000001"/>
+              <w:insideV w:val="single" w:sz="8" w:space="0" w:color="000001"/>
             </w:tcBorders>
             <w:shd w:fill="auto" w:val="clear"/>
+            <w:tcMar>
+              <w:left w:w="80" w:type="dxa"/>
+            </w:tcMar>
           </w:tcPr>
           <w:p>
             <w:pPr>
@@ -1097,18 +1077,18 @@
         <w:tblStyle w:val="Table2"/>
         <w:tblW w:w="9360" w:type="dxa"/>
         <w:jc w:val="left"/>
-        <w:tblInd w:w="0" w:type="dxa"/>
+        <w:tblInd w:w="-10" w:type="dxa"/>
         <w:tblBorders>
-          <w:top w:val="single" w:sz="8" w:space="0" w:color="000000"/>
-          <w:left w:val="single" w:sz="8" w:space="0" w:color="000000"/>
-          <w:bottom w:val="single" w:sz="8" w:space="0" w:color="000000"/>
-          <w:right w:val="single" w:sz="8" w:space="0" w:color="000000"/>
-          <w:insideH w:val="single" w:sz="8" w:space="0" w:color="000000"/>
-          <w:insideV w:val="single" w:sz="8" w:space="0" w:color="000000"/>
+          <w:top w:val="single" w:sz="8" w:space="0" w:color="000001"/>
+          <w:left w:val="single" w:sz="8" w:space="0" w:color="000001"/>
+          <w:bottom w:val="single" w:sz="8" w:space="0" w:color="000001"/>
+          <w:right w:val="single" w:sz="8" w:space="0" w:color="000001"/>
+          <w:insideH w:val="single" w:sz="8" w:space="0" w:color="000001"/>
+          <w:insideV w:val="single" w:sz="8" w:space="0" w:color="000001"/>
         </w:tblBorders>
         <w:tblCellMar>
           <w:top w:w="100" w:type="dxa"/>
-          <w:left w:w="90" w:type="dxa"/>
+          <w:left w:w="80" w:type="dxa"/>
           <w:bottom w:w="100" w:type="dxa"/>
           <w:right w:w="100" w:type="dxa"/>
         </w:tblCellMar>
@@ -1123,14 +1103,17 @@
           <w:tcPr>
             <w:tcW w:w="9360" w:type="dxa"/>
             <w:tcBorders>
-              <w:top w:val="single" w:sz="8" w:space="0" w:color="000000"/>
-              <w:left w:val="single" w:sz="8" w:space="0" w:color="000000"/>
-              <w:bottom w:val="single" w:sz="8" w:space="0" w:color="000000"/>
-              <w:right w:val="single" w:sz="8" w:space="0" w:color="000000"/>
-              <w:insideH w:val="single" w:sz="8" w:space="0" w:color="000000"/>
-              <w:insideV w:val="single" w:sz="8" w:space="0" w:color="000000"/>
+              <w:top w:val="single" w:sz="8" w:space="0" w:color="000001"/>
+              <w:left w:val="single" w:sz="8" w:space="0" w:color="000001"/>
+              <w:bottom w:val="single" w:sz="8" w:space="0" w:color="000001"/>
+              <w:right w:val="single" w:sz="8" w:space="0" w:color="000001"/>
+              <w:insideH w:val="single" w:sz="8" w:space="0" w:color="000001"/>
+              <w:insideV w:val="single" w:sz="8" w:space="0" w:color="000001"/>
             </w:tcBorders>
             <w:shd w:fill="000000" w:val="clear"/>
+            <w:tcMar>
+              <w:left w:w="80" w:type="dxa"/>
+            </w:tcMar>
           </w:tcPr>
           <w:p>
             <w:pPr>
@@ -1138,7 +1121,6 @@
               <w:keepNext w:val="false"/>
               <w:keepLines w:val="false"/>
               <w:widowControl w:val="false"/>
-              <w:pBdr/>
               <w:shd w:val="clear" w:fill="auto"/>
               <w:spacing w:lineRule="auto" w:line="240" w:before="0" w:after="0"/>
               <w:ind w:left="0" w:right="0" w:hanging="0"/>
@@ -1178,7 +1160,6 @@
         <w:keepNext w:val="true"/>
         <w:keepLines/>
         <w:widowControl/>
-        <w:pBdr/>
         <w:shd w:val="clear" w:fill="auto"/>
         <w:spacing w:lineRule="auto" w:line="276" w:before="320" w:after="80"/>
         <w:ind w:left="0" w:right="0" w:hanging="0"/>
@@ -1221,18 +1202,18 @@
         <w:tblStyle w:val="Table3"/>
         <w:tblW w:w="9360" w:type="dxa"/>
         <w:jc w:val="left"/>
-        <w:tblInd w:w="0" w:type="dxa"/>
+        <w:tblInd w:w="-10" w:type="dxa"/>
         <w:tblBorders>
-          <w:top w:val="single" w:sz="8" w:space="0" w:color="000000"/>
-          <w:left w:val="single" w:sz="8" w:space="0" w:color="000000"/>
-          <w:bottom w:val="single" w:sz="8" w:space="0" w:color="000000"/>
-          <w:right w:val="single" w:sz="8" w:space="0" w:color="000000"/>
-          <w:insideH w:val="single" w:sz="8" w:space="0" w:color="000000"/>
-          <w:insideV w:val="single" w:sz="8" w:space="0" w:color="000000"/>
+          <w:top w:val="single" w:sz="8" w:space="0" w:color="000001"/>
+          <w:left w:val="single" w:sz="8" w:space="0" w:color="000001"/>
+          <w:bottom w:val="single" w:sz="8" w:space="0" w:color="000001"/>
+          <w:right w:val="single" w:sz="8" w:space="0" w:color="000001"/>
+          <w:insideH w:val="single" w:sz="8" w:space="0" w:color="000001"/>
+          <w:insideV w:val="single" w:sz="8" w:space="0" w:color="000001"/>
         </w:tblBorders>
         <w:tblCellMar>
           <w:top w:w="100" w:type="dxa"/>
-          <w:left w:w="90" w:type="dxa"/>
+          <w:left w:w="80" w:type="dxa"/>
           <w:bottom w:w="100" w:type="dxa"/>
           <w:right w:w="100" w:type="dxa"/>
         </w:tblCellMar>
@@ -1247,14 +1228,17 @@
           <w:tcPr>
             <w:tcW w:w="9360" w:type="dxa"/>
             <w:tcBorders>
-              <w:top w:val="single" w:sz="8" w:space="0" w:color="000000"/>
-              <w:left w:val="single" w:sz="8" w:space="0" w:color="000000"/>
-              <w:bottom w:val="single" w:sz="8" w:space="0" w:color="000000"/>
-              <w:right w:val="single" w:sz="8" w:space="0" w:color="000000"/>
-              <w:insideH w:val="single" w:sz="8" w:space="0" w:color="000000"/>
-              <w:insideV w:val="single" w:sz="8" w:space="0" w:color="000000"/>
+              <w:top w:val="single" w:sz="8" w:space="0" w:color="000001"/>
+              <w:left w:val="single" w:sz="8" w:space="0" w:color="000001"/>
+              <w:bottom w:val="single" w:sz="8" w:space="0" w:color="000001"/>
+              <w:right w:val="single" w:sz="8" w:space="0" w:color="000001"/>
+              <w:insideH w:val="single" w:sz="8" w:space="0" w:color="000001"/>
+              <w:insideV w:val="single" w:sz="8" w:space="0" w:color="000001"/>
             </w:tcBorders>
             <w:shd w:fill="auto" w:val="clear"/>
+            <w:tcMar>
+              <w:left w:w="80" w:type="dxa"/>
+            </w:tcMar>
           </w:tcPr>
           <w:p>
             <w:pPr>
@@ -1334,18 +1318,18 @@
         <w:tblStyle w:val="Table4"/>
         <w:tblW w:w="9360" w:type="dxa"/>
         <w:jc w:val="left"/>
-        <w:tblInd w:w="0" w:type="dxa"/>
+        <w:tblInd w:w="-10" w:type="dxa"/>
         <w:tblBorders>
-          <w:top w:val="single" w:sz="8" w:space="0" w:color="000000"/>
-          <w:left w:val="single" w:sz="8" w:space="0" w:color="000000"/>
-          <w:bottom w:val="single" w:sz="8" w:space="0" w:color="000000"/>
-          <w:right w:val="single" w:sz="8" w:space="0" w:color="000000"/>
-          <w:insideH w:val="single" w:sz="8" w:space="0" w:color="000000"/>
-          <w:insideV w:val="single" w:sz="8" w:space="0" w:color="000000"/>
+          <w:top w:val="single" w:sz="8" w:space="0" w:color="000001"/>
+          <w:left w:val="single" w:sz="8" w:space="0" w:color="000001"/>
+          <w:bottom w:val="single" w:sz="8" w:space="0" w:color="000001"/>
+          <w:right w:val="single" w:sz="8" w:space="0" w:color="000001"/>
+          <w:insideH w:val="single" w:sz="8" w:space="0" w:color="000001"/>
+          <w:insideV w:val="single" w:sz="8" w:space="0" w:color="000001"/>
         </w:tblBorders>
         <w:tblCellMar>
           <w:top w:w="100" w:type="dxa"/>
-          <w:left w:w="90" w:type="dxa"/>
+          <w:left w:w="80" w:type="dxa"/>
           <w:bottom w:w="100" w:type="dxa"/>
           <w:right w:w="100" w:type="dxa"/>
         </w:tblCellMar>
@@ -1360,14 +1344,17 @@
           <w:tcPr>
             <w:tcW w:w="9360" w:type="dxa"/>
             <w:tcBorders>
-              <w:top w:val="single" w:sz="8" w:space="0" w:color="000000"/>
-              <w:left w:val="single" w:sz="8" w:space="0" w:color="000000"/>
-              <w:bottom w:val="single" w:sz="8" w:space="0" w:color="000000"/>
-              <w:right w:val="single" w:sz="8" w:space="0" w:color="000000"/>
-              <w:insideH w:val="single" w:sz="8" w:space="0" w:color="000000"/>
-              <w:insideV w:val="single" w:sz="8" w:space="0" w:color="000000"/>
+              <w:top w:val="single" w:sz="8" w:space="0" w:color="000001"/>
+              <w:left w:val="single" w:sz="8" w:space="0" w:color="000001"/>
+              <w:bottom w:val="single" w:sz="8" w:space="0" w:color="000001"/>
+              <w:right w:val="single" w:sz="8" w:space="0" w:color="000001"/>
+              <w:insideH w:val="single" w:sz="8" w:space="0" w:color="000001"/>
+              <w:insideV w:val="single" w:sz="8" w:space="0" w:color="000001"/>
             </w:tcBorders>
             <w:shd w:fill="auto" w:val="clear"/>
+            <w:tcMar>
+              <w:left w:w="80" w:type="dxa"/>
+            </w:tcMar>
           </w:tcPr>
           <w:p>
             <w:pPr>
@@ -1375,7 +1362,6 @@
               <w:keepNext w:val="false"/>
               <w:keepLines w:val="false"/>
               <w:widowControl w:val="false"/>
-              <w:pBdr/>
               <w:shd w:val="clear" w:fill="auto"/>
               <w:spacing w:lineRule="auto" w:line="240" w:before="0" w:after="0"/>
               <w:ind w:left="0" w:right="0" w:hanging="0"/>
@@ -1401,7 +1387,6 @@
               <w:keepNext w:val="false"/>
               <w:keepLines w:val="false"/>
               <w:widowControl w:val="false"/>
-              <w:pBdr/>
               <w:shd w:val="clear" w:fill="auto"/>
               <w:spacing w:lineRule="auto" w:line="240" w:before="0" w:after="0"/>
               <w:ind w:left="0" w:right="0" w:hanging="0"/>
@@ -1427,7 +1412,6 @@
               <w:keepNext w:val="false"/>
               <w:keepLines w:val="false"/>
               <w:widowControl w:val="false"/>
-              <w:pBdr/>
               <w:shd w:val="clear" w:fill="auto"/>
               <w:spacing w:lineRule="auto" w:line="240" w:before="0" w:after="0"/>
               <w:ind w:left="0" w:right="0" w:hanging="0"/>
@@ -1453,7 +1437,6 @@
               <w:keepNext w:val="false"/>
               <w:keepLines w:val="false"/>
               <w:widowControl w:val="false"/>
-              <w:pBdr/>
               <w:shd w:val="clear" w:fill="auto"/>
               <w:spacing w:lineRule="auto" w:line="240" w:before="0" w:after="0"/>
               <w:ind w:left="0" w:right="0" w:hanging="0"/>
@@ -1479,7 +1462,6 @@
               <w:keepNext w:val="false"/>
               <w:keepLines w:val="false"/>
               <w:widowControl w:val="false"/>
-              <w:pBdr/>
               <w:shd w:val="clear" w:fill="auto"/>
               <w:spacing w:lineRule="auto" w:line="240" w:before="0" w:after="0"/>
               <w:ind w:left="0" w:right="0" w:hanging="0"/>
@@ -1504,7 +1486,6 @@
               <w:keepNext w:val="false"/>
               <w:keepLines w:val="false"/>
               <w:widowControl w:val="false"/>
-              <w:pBdr/>
               <w:shd w:val="clear" w:fill="auto"/>
               <w:spacing w:lineRule="auto" w:line="240" w:before="0" w:after="0"/>
               <w:ind w:left="0" w:right="0" w:hanging="0"/>
@@ -1530,7 +1511,6 @@
               <w:keepNext w:val="false"/>
               <w:keepLines w:val="false"/>
               <w:widowControl w:val="false"/>
-              <w:pBdr/>
               <w:shd w:val="clear" w:fill="auto"/>
               <w:spacing w:lineRule="auto" w:line="240" w:before="0" w:after="0"/>
               <w:ind w:left="0" w:right="0" w:hanging="0"/>
@@ -1555,7 +1535,6 @@
               <w:keepNext w:val="false"/>
               <w:keepLines w:val="false"/>
               <w:widowControl w:val="false"/>
-              <w:pBdr/>
               <w:shd w:val="clear" w:fill="auto"/>
               <w:spacing w:lineRule="auto" w:line="240" w:before="0" w:after="0"/>
               <w:ind w:left="0" w:right="0" w:hanging="0"/>
@@ -1581,7 +1560,6 @@
               <w:keepNext w:val="false"/>
               <w:keepLines w:val="false"/>
               <w:widowControl w:val="false"/>
-              <w:pBdr/>
               <w:shd w:val="clear" w:fill="auto"/>
               <w:spacing w:lineRule="auto" w:line="240" w:before="0" w:after="0"/>
               <w:ind w:left="0" w:right="0" w:hanging="0"/>
@@ -1607,7 +1585,6 @@
               <w:keepNext w:val="false"/>
               <w:keepLines w:val="false"/>
               <w:widowControl w:val="false"/>
-              <w:pBdr/>
               <w:shd w:val="clear" w:fill="auto"/>
               <w:spacing w:lineRule="auto" w:line="240" w:before="0" w:after="0"/>
               <w:ind w:left="0" w:right="0" w:hanging="0"/>
@@ -1632,7 +1609,6 @@
               <w:keepNext w:val="false"/>
               <w:keepLines w:val="false"/>
               <w:widowControl w:val="false"/>
-              <w:pBdr/>
               <w:shd w:val="clear" w:fill="auto"/>
               <w:spacing w:lineRule="auto" w:line="240" w:before="0" w:after="0"/>
               <w:ind w:left="0" w:right="0" w:hanging="0"/>
@@ -1658,7 +1634,6 @@
               <w:keepNext w:val="false"/>
               <w:keepLines w:val="false"/>
               <w:widowControl w:val="false"/>
-              <w:pBdr/>
               <w:shd w:val="clear" w:fill="auto"/>
               <w:spacing w:lineRule="auto" w:line="240" w:before="0" w:after="0"/>
               <w:ind w:left="0" w:right="0" w:hanging="0"/>
@@ -1683,7 +1658,6 @@
               <w:keepNext w:val="false"/>
               <w:keepLines w:val="false"/>
               <w:widowControl w:val="false"/>
-              <w:pBdr/>
               <w:shd w:val="clear" w:fill="auto"/>
               <w:spacing w:lineRule="auto" w:line="240" w:before="0" w:after="0"/>
               <w:ind w:left="0" w:right="0" w:hanging="0"/>
@@ -1709,7 +1683,6 @@
               <w:keepNext w:val="false"/>
               <w:keepLines w:val="false"/>
               <w:widowControl w:val="false"/>
-              <w:pBdr/>
               <w:shd w:val="clear" w:fill="auto"/>
               <w:spacing w:lineRule="auto" w:line="240" w:before="0" w:after="0"/>
               <w:ind w:left="0" w:right="0" w:hanging="0"/>
@@ -1734,7 +1707,6 @@
               <w:keepNext w:val="false"/>
               <w:keepLines w:val="false"/>
               <w:widowControl w:val="false"/>
-              <w:pBdr/>
               <w:shd w:val="clear" w:fill="auto"/>
               <w:spacing w:lineRule="auto" w:line="240" w:before="0" w:after="0"/>
               <w:ind w:left="0" w:right="0" w:hanging="0"/>
@@ -1760,7 +1732,6 @@
               <w:keepNext w:val="false"/>
               <w:keepLines w:val="false"/>
               <w:widowControl w:val="false"/>
-              <w:pBdr/>
               <w:shd w:val="clear" w:fill="auto"/>
               <w:spacing w:lineRule="auto" w:line="240" w:before="0" w:after="0"/>
               <w:ind w:left="0" w:right="0" w:hanging="0"/>
@@ -1786,7 +1757,6 @@
               <w:keepNext w:val="false"/>
               <w:keepLines w:val="false"/>
               <w:widowControl w:val="false"/>
-              <w:pBdr/>
               <w:shd w:val="clear" w:fill="auto"/>
               <w:spacing w:lineRule="auto" w:line="240" w:before="0" w:after="0"/>
               <w:ind w:left="0" w:right="0" w:hanging="0"/>
@@ -1812,7 +1782,6 @@
               <w:keepNext w:val="false"/>
               <w:keepLines w:val="false"/>
               <w:widowControl w:val="false"/>
-              <w:pBdr/>
               <w:shd w:val="clear" w:fill="auto"/>
               <w:spacing w:lineRule="auto" w:line="240" w:before="0" w:after="0"/>
               <w:ind w:left="0" w:right="0" w:hanging="0"/>
@@ -1838,7 +1807,6 @@
               <w:keepNext w:val="false"/>
               <w:keepLines w:val="false"/>
               <w:widowControl w:val="false"/>
-              <w:pBdr/>
               <w:shd w:val="clear" w:fill="auto"/>
               <w:spacing w:lineRule="auto" w:line="240" w:before="0" w:after="0"/>
               <w:ind w:left="0" w:right="0" w:hanging="0"/>
@@ -1863,7 +1831,6 @@
               <w:keepNext w:val="false"/>
               <w:keepLines w:val="false"/>
               <w:widowControl w:val="false"/>
-              <w:pBdr/>
               <w:shd w:val="clear" w:fill="auto"/>
               <w:spacing w:lineRule="auto" w:line="240" w:before="0" w:after="0"/>
               <w:ind w:left="0" w:right="0" w:hanging="0"/>
@@ -1889,7 +1856,6 @@
               <w:keepNext w:val="false"/>
               <w:keepLines w:val="false"/>
               <w:widowControl w:val="false"/>
-              <w:pBdr/>
               <w:shd w:val="clear" w:fill="auto"/>
               <w:spacing w:lineRule="auto" w:line="240" w:before="0" w:after="0"/>
               <w:ind w:left="0" w:right="0" w:hanging="0"/>
@@ -1915,7 +1881,6 @@
               <w:keepNext w:val="false"/>
               <w:keepLines w:val="false"/>
               <w:widowControl w:val="false"/>
-              <w:pBdr/>
               <w:shd w:val="clear" w:fill="auto"/>
               <w:spacing w:lineRule="auto" w:line="240" w:before="0" w:after="0"/>
               <w:ind w:left="0" w:right="0" w:hanging="0"/>
@@ -1949,7 +1914,6 @@
               <w:keepNext w:val="false"/>
               <w:keepLines w:val="false"/>
               <w:widowControl w:val="false"/>
-              <w:pBdr/>
               <w:shd w:val="clear" w:fill="auto"/>
               <w:spacing w:lineRule="auto" w:line="240" w:before="0" w:after="0"/>
               <w:ind w:left="0" w:right="0" w:hanging="0"/>
@@ -1983,7 +1947,6 @@
               <w:keepNext w:val="false"/>
               <w:keepLines w:val="false"/>
               <w:widowControl w:val="false"/>
-              <w:pBdr/>
               <w:shd w:val="clear" w:fill="auto"/>
               <w:spacing w:lineRule="auto" w:line="240" w:before="0" w:after="0"/>
               <w:ind w:left="0" w:right="0" w:hanging="0"/>
@@ -2017,7 +1980,6 @@
               <w:keepNext w:val="false"/>
               <w:keepLines w:val="false"/>
               <w:widowControl w:val="false"/>
-              <w:pBdr/>
               <w:shd w:val="clear" w:fill="auto"/>
               <w:spacing w:lineRule="auto" w:line="240" w:before="0" w:after="0"/>
               <w:ind w:left="0" w:right="0" w:hanging="0"/>
@@ -2051,7 +2013,6 @@
               <w:keepNext w:val="false"/>
               <w:keepLines w:val="false"/>
               <w:widowControl w:val="false"/>
-              <w:pBdr/>
               <w:shd w:val="clear" w:fill="auto"/>
               <w:spacing w:lineRule="auto" w:line="240" w:before="0" w:after="0"/>
               <w:ind w:left="0" w:right="0" w:hanging="0"/>
@@ -2085,7 +2046,6 @@
               <w:keepNext w:val="false"/>
               <w:keepLines w:val="false"/>
               <w:widowControl w:val="false"/>
-              <w:pBdr/>
               <w:shd w:val="clear" w:fill="auto"/>
               <w:spacing w:lineRule="auto" w:line="240" w:before="0" w:after="0"/>
               <w:ind w:left="0" w:right="0" w:hanging="0"/>
@@ -2110,7 +2070,6 @@
               <w:keepNext w:val="false"/>
               <w:keepLines w:val="false"/>
               <w:widowControl w:val="false"/>
-              <w:pBdr/>
               <w:shd w:val="clear" w:fill="auto"/>
               <w:spacing w:lineRule="auto" w:line="240" w:before="0" w:after="0"/>
               <w:ind w:left="0" w:right="0" w:hanging="0"/>
@@ -2144,7 +2103,6 @@
               <w:keepNext w:val="false"/>
               <w:keepLines w:val="false"/>
               <w:widowControl w:val="false"/>
-              <w:pBdr/>
               <w:shd w:val="clear" w:fill="auto"/>
               <w:spacing w:lineRule="auto" w:line="240" w:before="0" w:after="0"/>
               <w:ind w:left="0" w:right="0" w:hanging="0"/>
@@ -2178,7 +2136,6 @@
               <w:keepNext w:val="false"/>
               <w:keepLines w:val="false"/>
               <w:widowControl w:val="false"/>
-              <w:pBdr/>
               <w:shd w:val="clear" w:fill="auto"/>
               <w:spacing w:lineRule="auto" w:line="240" w:before="0" w:after="0"/>
               <w:ind w:left="0" w:right="0" w:hanging="0"/>
@@ -2212,7 +2169,6 @@
               <w:keepNext w:val="false"/>
               <w:keepLines w:val="false"/>
               <w:widowControl w:val="false"/>
-              <w:pBdr/>
               <w:shd w:val="clear" w:fill="auto"/>
               <w:spacing w:lineRule="auto" w:line="240" w:before="0" w:after="0"/>
               <w:ind w:left="0" w:right="0" w:hanging="0"/>
@@ -2246,7 +2202,6 @@
               <w:keepNext w:val="false"/>
               <w:keepLines w:val="false"/>
               <w:widowControl w:val="false"/>
-              <w:pBdr/>
               <w:shd w:val="clear" w:fill="auto"/>
               <w:spacing w:lineRule="auto" w:line="240" w:before="0" w:after="0"/>
               <w:ind w:left="0" w:right="0" w:hanging="0"/>
@@ -2280,7 +2235,6 @@
               <w:keepNext w:val="false"/>
               <w:keepLines w:val="false"/>
               <w:widowControl w:val="false"/>
-              <w:pBdr/>
               <w:shd w:val="clear" w:fill="auto"/>
               <w:spacing w:lineRule="auto" w:line="240" w:before="0" w:after="0"/>
               <w:ind w:left="0" w:right="0" w:hanging="0"/>
@@ -2305,7 +2259,6 @@
               <w:keepNext w:val="false"/>
               <w:keepLines w:val="false"/>
               <w:widowControl w:val="false"/>
-              <w:pBdr/>
               <w:shd w:val="clear" w:fill="auto"/>
               <w:spacing w:lineRule="auto" w:line="240" w:before="0" w:after="0"/>
               <w:ind w:left="0" w:right="0" w:hanging="0"/>
@@ -2339,7 +2292,6 @@
               <w:keepNext w:val="false"/>
               <w:keepLines w:val="false"/>
               <w:widowControl w:val="false"/>
-              <w:pBdr/>
               <w:shd w:val="clear" w:fill="auto"/>
               <w:spacing w:lineRule="auto" w:line="240" w:before="0" w:after="0"/>
               <w:ind w:left="0" w:right="0" w:hanging="0"/>
@@ -2373,7 +2325,6 @@
               <w:keepNext w:val="false"/>
               <w:keepLines w:val="false"/>
               <w:widowControl w:val="false"/>
-              <w:pBdr/>
               <w:shd w:val="clear" w:fill="auto"/>
               <w:spacing w:lineRule="auto" w:line="240" w:before="0" w:after="0"/>
               <w:ind w:left="0" w:right="0" w:hanging="0"/>
@@ -2407,7 +2358,6 @@
               <w:keepNext w:val="false"/>
               <w:keepLines w:val="false"/>
               <w:widowControl w:val="false"/>
-              <w:pBdr/>
               <w:shd w:val="clear" w:fill="auto"/>
               <w:spacing w:lineRule="auto" w:line="240" w:before="0" w:after="0"/>
               <w:ind w:left="0" w:right="0" w:hanging="0"/>
@@ -2441,7 +2391,6 @@
               <w:keepNext w:val="false"/>
               <w:keepLines w:val="false"/>
               <w:widowControl w:val="false"/>
-              <w:pBdr/>
               <w:shd w:val="clear" w:fill="auto"/>
               <w:spacing w:lineRule="auto" w:line="240" w:before="0" w:after="0"/>
               <w:ind w:left="0" w:right="0" w:hanging="0"/>
@@ -2475,7 +2424,6 @@
               <w:keepNext w:val="false"/>
               <w:keepLines w:val="false"/>
               <w:widowControl w:val="false"/>
-              <w:pBdr/>
               <w:shd w:val="clear" w:fill="auto"/>
               <w:spacing w:lineRule="auto" w:line="240" w:before="0" w:after="0"/>
               <w:ind w:left="0" w:right="0" w:hanging="0"/>
@@ -2509,7 +2457,6 @@
               <w:keepNext w:val="false"/>
               <w:keepLines w:val="false"/>
               <w:widowControl w:val="false"/>
-              <w:pBdr/>
               <w:shd w:val="clear" w:fill="auto"/>
               <w:spacing w:lineRule="auto" w:line="240" w:before="0" w:after="0"/>
               <w:ind w:left="0" w:right="0" w:hanging="0"/>
@@ -2543,7 +2490,6 @@
               <w:keepNext w:val="false"/>
               <w:keepLines w:val="false"/>
               <w:widowControl w:val="false"/>
-              <w:pBdr/>
               <w:shd w:val="clear" w:fill="auto"/>
               <w:spacing w:lineRule="auto" w:line="240" w:before="0" w:after="0"/>
               <w:ind w:left="0" w:right="0" w:hanging="0"/>
@@ -2568,7 +2514,6 @@
               <w:keepNext w:val="false"/>
               <w:keepLines w:val="false"/>
               <w:widowControl w:val="false"/>
-              <w:pBdr/>
               <w:shd w:val="clear" w:fill="auto"/>
               <w:spacing w:lineRule="auto" w:line="240" w:before="0" w:after="0"/>
               <w:ind w:left="0" w:right="0" w:hanging="0"/>
@@ -2594,7 +2539,6 @@
               <w:keepNext w:val="false"/>
               <w:keepLines w:val="false"/>
               <w:widowControl w:val="false"/>
-              <w:pBdr/>
               <w:shd w:val="clear" w:fill="auto"/>
               <w:spacing w:lineRule="auto" w:line="240" w:before="0" w:after="0"/>
               <w:ind w:left="0" w:right="0" w:hanging="0"/>
@@ -2620,7 +2564,6 @@
               <w:keepNext w:val="false"/>
               <w:keepLines w:val="false"/>
               <w:widowControl w:val="false"/>
-              <w:pBdr/>
               <w:shd w:val="clear" w:fill="auto"/>
               <w:spacing w:lineRule="auto" w:line="240" w:before="0" w:after="0"/>
               <w:ind w:left="0" w:right="0" w:hanging="0"/>
@@ -2654,7 +2597,6 @@
               <w:keepNext w:val="false"/>
               <w:keepLines w:val="false"/>
               <w:widowControl w:val="false"/>
-              <w:pBdr/>
               <w:shd w:val="clear" w:fill="auto"/>
               <w:spacing w:lineRule="auto" w:line="240" w:before="0" w:after="0"/>
               <w:ind w:left="0" w:right="0" w:hanging="0"/>
@@ -2688,7 +2630,6 @@
               <w:keepNext w:val="false"/>
               <w:keepLines w:val="false"/>
               <w:widowControl w:val="false"/>
-              <w:pBdr/>
               <w:shd w:val="clear" w:fill="auto"/>
               <w:spacing w:lineRule="auto" w:line="240" w:before="0" w:after="0"/>
               <w:ind w:left="0" w:right="0" w:hanging="0"/>
@@ -2713,7 +2654,6 @@
               <w:keepNext w:val="false"/>
               <w:keepLines w:val="false"/>
               <w:widowControl w:val="false"/>
-              <w:pBdr/>
               <w:shd w:val="clear" w:fill="auto"/>
               <w:spacing w:lineRule="auto" w:line="240" w:before="0" w:after="0"/>
               <w:ind w:left="0" w:right="0" w:hanging="0"/>
@@ -2747,7 +2687,6 @@
               <w:keepNext w:val="false"/>
               <w:keepLines w:val="false"/>
               <w:widowControl w:val="false"/>
-              <w:pBdr/>
               <w:shd w:val="clear" w:fill="auto"/>
               <w:spacing w:lineRule="auto" w:line="240" w:before="0" w:after="0"/>
               <w:ind w:left="0" w:right="0" w:hanging="0"/>
@@ -2772,7 +2711,6 @@
               <w:keepNext w:val="false"/>
               <w:keepLines w:val="false"/>
               <w:widowControl w:val="false"/>
-              <w:pBdr/>
               <w:shd w:val="clear" w:fill="auto"/>
               <w:spacing w:lineRule="auto" w:line="240" w:before="0" w:after="0"/>
               <w:ind w:left="0" w:right="0" w:hanging="0"/>
@@ -2798,7 +2736,6 @@
               <w:keepNext w:val="false"/>
               <w:keepLines w:val="false"/>
               <w:widowControl w:val="false"/>
-              <w:pBdr/>
               <w:shd w:val="clear" w:fill="auto"/>
               <w:spacing w:lineRule="auto" w:line="240" w:before="0" w:after="0"/>
               <w:ind w:left="0" w:right="0" w:hanging="0"/>
@@ -2832,7 +2769,6 @@
               <w:keepNext w:val="false"/>
               <w:keepLines w:val="false"/>
               <w:widowControl w:val="false"/>
-              <w:pBdr/>
               <w:shd w:val="clear" w:fill="auto"/>
               <w:spacing w:lineRule="auto" w:line="240" w:before="0" w:after="0"/>
               <w:ind w:left="0" w:right="0" w:hanging="0"/>
@@ -2885,18 +2821,18 @@
         <w:tblStyle w:val="Table5"/>
         <w:tblW w:w="9360" w:type="dxa"/>
         <w:jc w:val="left"/>
-        <w:tblInd w:w="0" w:type="dxa"/>
+        <w:tblInd w:w="-10" w:type="dxa"/>
         <w:tblBorders>
-          <w:top w:val="single" w:sz="8" w:space="0" w:color="000000"/>
-          <w:left w:val="single" w:sz="8" w:space="0" w:color="000000"/>
-          <w:bottom w:val="single" w:sz="8" w:space="0" w:color="000000"/>
-          <w:right w:val="single" w:sz="8" w:space="0" w:color="000000"/>
-          <w:insideH w:val="single" w:sz="8" w:space="0" w:color="000000"/>
-          <w:insideV w:val="single" w:sz="8" w:space="0" w:color="000000"/>
+          <w:top w:val="single" w:sz="8" w:space="0" w:color="000001"/>
+          <w:left w:val="single" w:sz="8" w:space="0" w:color="000001"/>
+          <w:bottom w:val="single" w:sz="8" w:space="0" w:color="000001"/>
+          <w:right w:val="single" w:sz="8" w:space="0" w:color="000001"/>
+          <w:insideH w:val="single" w:sz="8" w:space="0" w:color="000001"/>
+          <w:insideV w:val="single" w:sz="8" w:space="0" w:color="000001"/>
         </w:tblBorders>
         <w:tblCellMar>
           <w:top w:w="100" w:type="dxa"/>
-          <w:left w:w="90" w:type="dxa"/>
+          <w:left w:w="80" w:type="dxa"/>
           <w:bottom w:w="100" w:type="dxa"/>
           <w:right w:w="100" w:type="dxa"/>
         </w:tblCellMar>
@@ -2911,14 +2847,17 @@
           <w:tcPr>
             <w:tcW w:w="9360" w:type="dxa"/>
             <w:tcBorders>
-              <w:top w:val="single" w:sz="8" w:space="0" w:color="000000"/>
-              <w:left w:val="single" w:sz="8" w:space="0" w:color="000000"/>
-              <w:bottom w:val="single" w:sz="8" w:space="0" w:color="000000"/>
-              <w:right w:val="single" w:sz="8" w:space="0" w:color="000000"/>
-              <w:insideH w:val="single" w:sz="8" w:space="0" w:color="000000"/>
-              <w:insideV w:val="single" w:sz="8" w:space="0" w:color="000000"/>
+              <w:top w:val="single" w:sz="8" w:space="0" w:color="000001"/>
+              <w:left w:val="single" w:sz="8" w:space="0" w:color="000001"/>
+              <w:bottom w:val="single" w:sz="8" w:space="0" w:color="000001"/>
+              <w:right w:val="single" w:sz="8" w:space="0" w:color="000001"/>
+              <w:insideH w:val="single" w:sz="8" w:space="0" w:color="000001"/>
+              <w:insideV w:val="single" w:sz="8" w:space="0" w:color="000001"/>
             </w:tcBorders>
             <w:shd w:fill="auto" w:val="clear"/>
+            <w:tcMar>
+              <w:left w:w="80" w:type="dxa"/>
+            </w:tcMar>
           </w:tcPr>
           <w:p>
             <w:pPr>
@@ -3053,18 +2992,18 @@
         <w:tblStyle w:val="Table6"/>
         <w:tblW w:w="9360" w:type="dxa"/>
         <w:jc w:val="left"/>
-        <w:tblInd w:w="0" w:type="dxa"/>
+        <w:tblInd w:w="-10" w:type="dxa"/>
         <w:tblBorders>
-          <w:top w:val="single" w:sz="8" w:space="0" w:color="000000"/>
-          <w:left w:val="single" w:sz="8" w:space="0" w:color="000000"/>
-          <w:bottom w:val="single" w:sz="8" w:space="0" w:color="000000"/>
-          <w:right w:val="single" w:sz="8" w:space="0" w:color="000000"/>
-          <w:insideH w:val="single" w:sz="8" w:space="0" w:color="000000"/>
-          <w:insideV w:val="single" w:sz="8" w:space="0" w:color="000000"/>
+          <w:top w:val="single" w:sz="8" w:space="0" w:color="000001"/>
+          <w:left w:val="single" w:sz="8" w:space="0" w:color="000001"/>
+          <w:bottom w:val="single" w:sz="8" w:space="0" w:color="000001"/>
+          <w:right w:val="single" w:sz="8" w:space="0" w:color="000001"/>
+          <w:insideH w:val="single" w:sz="8" w:space="0" w:color="000001"/>
+          <w:insideV w:val="single" w:sz="8" w:space="0" w:color="000001"/>
         </w:tblBorders>
         <w:tblCellMar>
           <w:top w:w="100" w:type="dxa"/>
-          <w:left w:w="90" w:type="dxa"/>
+          <w:left w:w="80" w:type="dxa"/>
           <w:bottom w:w="100" w:type="dxa"/>
           <w:right w:w="100" w:type="dxa"/>
         </w:tblCellMar>
@@ -3079,14 +3018,17 @@
           <w:tcPr>
             <w:tcW w:w="9360" w:type="dxa"/>
             <w:tcBorders>
-              <w:top w:val="single" w:sz="8" w:space="0" w:color="000000"/>
-              <w:left w:val="single" w:sz="8" w:space="0" w:color="000000"/>
-              <w:bottom w:val="single" w:sz="8" w:space="0" w:color="000000"/>
-              <w:right w:val="single" w:sz="8" w:space="0" w:color="000000"/>
-              <w:insideH w:val="single" w:sz="8" w:space="0" w:color="000000"/>
-              <w:insideV w:val="single" w:sz="8" w:space="0" w:color="000000"/>
+              <w:top w:val="single" w:sz="8" w:space="0" w:color="000001"/>
+              <w:left w:val="single" w:sz="8" w:space="0" w:color="000001"/>
+              <w:bottom w:val="single" w:sz="8" w:space="0" w:color="000001"/>
+              <w:right w:val="single" w:sz="8" w:space="0" w:color="000001"/>
+              <w:insideH w:val="single" w:sz="8" w:space="0" w:color="000001"/>
+              <w:insideV w:val="single" w:sz="8" w:space="0" w:color="000001"/>
             </w:tcBorders>
             <w:shd w:fill="auto" w:val="clear"/>
+            <w:tcMar>
+              <w:left w:w="80" w:type="dxa"/>
+            </w:tcMar>
           </w:tcPr>
           <w:p>
             <w:pPr>
@@ -3139,18 +3081,18 @@
         <w:tblStyle w:val="Table7"/>
         <w:tblW w:w="9360" w:type="dxa"/>
         <w:jc w:val="left"/>
-        <w:tblInd w:w="0" w:type="dxa"/>
+        <w:tblInd w:w="-10" w:type="dxa"/>
         <w:tblBorders>
-          <w:top w:val="single" w:sz="8" w:space="0" w:color="000000"/>
-          <w:left w:val="single" w:sz="8" w:space="0" w:color="000000"/>
-          <w:bottom w:val="single" w:sz="8" w:space="0" w:color="000000"/>
-          <w:right w:val="single" w:sz="8" w:space="0" w:color="000000"/>
-          <w:insideH w:val="single" w:sz="8" w:space="0" w:color="000000"/>
-          <w:insideV w:val="single" w:sz="8" w:space="0" w:color="000000"/>
+          <w:top w:val="single" w:sz="8" w:space="0" w:color="000001"/>
+          <w:left w:val="single" w:sz="8" w:space="0" w:color="000001"/>
+          <w:bottom w:val="single" w:sz="8" w:space="0" w:color="000001"/>
+          <w:right w:val="single" w:sz="8" w:space="0" w:color="000001"/>
+          <w:insideH w:val="single" w:sz="8" w:space="0" w:color="000001"/>
+          <w:insideV w:val="single" w:sz="8" w:space="0" w:color="000001"/>
         </w:tblBorders>
         <w:tblCellMar>
           <w:top w:w="100" w:type="dxa"/>
-          <w:left w:w="90" w:type="dxa"/>
+          <w:left w:w="80" w:type="dxa"/>
           <w:bottom w:w="100" w:type="dxa"/>
           <w:right w:w="100" w:type="dxa"/>
         </w:tblCellMar>
@@ -3165,14 +3107,17 @@
           <w:tcPr>
             <w:tcW w:w="9360" w:type="dxa"/>
             <w:tcBorders>
-              <w:top w:val="single" w:sz="8" w:space="0" w:color="000000"/>
-              <w:left w:val="single" w:sz="8" w:space="0" w:color="000000"/>
-              <w:bottom w:val="single" w:sz="8" w:space="0" w:color="000000"/>
-              <w:right w:val="single" w:sz="8" w:space="0" w:color="000000"/>
-              <w:insideH w:val="single" w:sz="8" w:space="0" w:color="000000"/>
-              <w:insideV w:val="single" w:sz="8" w:space="0" w:color="000000"/>
+              <w:top w:val="single" w:sz="8" w:space="0" w:color="000001"/>
+              <w:left w:val="single" w:sz="8" w:space="0" w:color="000001"/>
+              <w:bottom w:val="single" w:sz="8" w:space="0" w:color="000001"/>
+              <w:right w:val="single" w:sz="8" w:space="0" w:color="000001"/>
+              <w:insideH w:val="single" w:sz="8" w:space="0" w:color="000001"/>
+              <w:insideV w:val="single" w:sz="8" w:space="0" w:color="000001"/>
             </w:tcBorders>
             <w:shd w:fill="auto" w:val="clear"/>
+            <w:tcMar>
+              <w:left w:w="80" w:type="dxa"/>
+            </w:tcMar>
           </w:tcPr>
           <w:p>
             <w:pPr>
@@ -3222,7 +3167,9 @@
       <w:hyperlink r:id="rId2">
         <w:r>
           <w:rPr>
+            <w:webHidden/>
             <w:rStyle w:val="ListLabel1"/>
+            <w:vanish/>
             <w:color w:val="1155CC"/>
             <w:u w:val="single"/>
           </w:rPr>
@@ -3320,18 +3267,18 @@
         <w:tblStyle w:val="Table8"/>
         <w:tblW w:w="9360" w:type="dxa"/>
         <w:jc w:val="left"/>
-        <w:tblInd w:w="0" w:type="dxa"/>
+        <w:tblInd w:w="-10" w:type="dxa"/>
         <w:tblBorders>
-          <w:top w:val="single" w:sz="8" w:space="0" w:color="000000"/>
-          <w:left w:val="single" w:sz="8" w:space="0" w:color="000000"/>
-          <w:bottom w:val="single" w:sz="8" w:space="0" w:color="000000"/>
-          <w:right w:val="single" w:sz="8" w:space="0" w:color="000000"/>
-          <w:insideH w:val="single" w:sz="8" w:space="0" w:color="000000"/>
-          <w:insideV w:val="single" w:sz="8" w:space="0" w:color="000000"/>
+          <w:top w:val="single" w:sz="8" w:space="0" w:color="000001"/>
+          <w:left w:val="single" w:sz="8" w:space="0" w:color="000001"/>
+          <w:bottom w:val="single" w:sz="8" w:space="0" w:color="000001"/>
+          <w:right w:val="single" w:sz="8" w:space="0" w:color="000001"/>
+          <w:insideH w:val="single" w:sz="8" w:space="0" w:color="000001"/>
+          <w:insideV w:val="single" w:sz="8" w:space="0" w:color="000001"/>
         </w:tblBorders>
         <w:tblCellMar>
           <w:top w:w="100" w:type="dxa"/>
-          <w:left w:w="90" w:type="dxa"/>
+          <w:left w:w="80" w:type="dxa"/>
           <w:bottom w:w="100" w:type="dxa"/>
           <w:right w:w="100" w:type="dxa"/>
         </w:tblCellMar>
@@ -3346,14 +3293,17 @@
           <w:tcPr>
             <w:tcW w:w="9360" w:type="dxa"/>
             <w:tcBorders>
-              <w:top w:val="single" w:sz="8" w:space="0" w:color="000000"/>
-              <w:left w:val="single" w:sz="8" w:space="0" w:color="000000"/>
-              <w:bottom w:val="single" w:sz="8" w:space="0" w:color="000000"/>
-              <w:right w:val="single" w:sz="8" w:space="0" w:color="000000"/>
-              <w:insideH w:val="single" w:sz="8" w:space="0" w:color="000000"/>
-              <w:insideV w:val="single" w:sz="8" w:space="0" w:color="000000"/>
+              <w:top w:val="single" w:sz="8" w:space="0" w:color="000001"/>
+              <w:left w:val="single" w:sz="8" w:space="0" w:color="000001"/>
+              <w:bottom w:val="single" w:sz="8" w:space="0" w:color="000001"/>
+              <w:right w:val="single" w:sz="8" w:space="0" w:color="000001"/>
+              <w:insideH w:val="single" w:sz="8" w:space="0" w:color="000001"/>
+              <w:insideV w:val="single" w:sz="8" w:space="0" w:color="000001"/>
             </w:tcBorders>
             <w:shd w:fill="auto" w:val="clear"/>
+            <w:tcMar>
+              <w:left w:w="80" w:type="dxa"/>
+            </w:tcMar>
           </w:tcPr>
           <w:p>
             <w:pPr>
@@ -3374,6 +3324,24 @@
         </w:tc>
       </w:tr>
     </w:tbl>
+    <w:p>
+      <w:pPr>
+        <w:pStyle w:val="Heading3"/>
+        <w:rPr>
+          <w:color w:val="CC0000"/>
+          <w:u w:val="none"/>
+        </w:rPr>
+      </w:pPr>
+      <w:bookmarkStart w:id="9" w:name="__DdeLink__341_3864089262"/>
+      <w:bookmarkEnd w:id="9"/>
+      <w:r>
+        <w:rPr>
+          <w:color w:val="CC0000"/>
+          <w:u w:val="none"/>
+        </w:rPr>
+        <w:t>Task 0 DONE</w:t>
+      </w:r>
+    </w:p>
     <w:p>
       <w:pPr>
         <w:pStyle w:val="Heading3"/>
@@ -3381,8 +3349,8 @@
           <w:u w:val="single"/>
         </w:rPr>
       </w:pPr>
-      <w:bookmarkStart w:id="9" w:name="_uxscfrnn8986"/>
-      <w:bookmarkEnd w:id="9"/>
+      <w:bookmarkStart w:id="10" w:name="_uxscfrnn8986"/>
+      <w:bookmarkEnd w:id="10"/>
       <w:r>
         <w:rPr/>
         <w:t>Task 1: "Containerize" App</w:t>
@@ -3400,8 +3368,8 @@
           <w:szCs w:val="32"/>
         </w:rPr>
       </w:pPr>
-      <w:bookmarkStart w:id="10" w:name="_y2xjad3y77zo"/>
-      <w:bookmarkEnd w:id="10"/>
+      <w:bookmarkStart w:id="11" w:name="_y2xjad3y77zo"/>
+      <w:bookmarkEnd w:id="11"/>
       <w:r>
         <w:rPr/>
         <w:t>Step 1: Change logging to standard output</w:t>
@@ -3437,7 +3405,9 @@
       <w:hyperlink r:id="rId3">
         <w:r>
           <w:rPr>
+            <w:webHidden/>
             <w:rStyle w:val="ListLabel1"/>
+            <w:vanish/>
             <w:color w:val="1155CC"/>
             <w:u w:val="single"/>
           </w:rPr>
@@ -3447,11 +3417,63 @@
     </w:p>
     <w:p>
       <w:pPr>
+        <w:pStyle w:val="Normal"/>
+        <w:rPr>
+          <w:rStyle w:val="ListLabel1"/>
+          <w:color w:val="1155CC"/>
+          <w:u w:val="single"/>
+        </w:rPr>
+      </w:pPr>
+      <w:r>
+        <w:rPr>
+          <w:color w:val="1155CC"/>
+          <w:u w:val="single"/>
+        </w:rPr>
+      </w:r>
+    </w:p>
+    <w:p>
+      <w:pPr>
+        <w:pStyle w:val="Normal"/>
+        <w:rPr/>
+      </w:pPr>
+      <w:r>
+        <w:rPr>
+          <w:rStyle w:val="ListLabel1"/>
+          <w:i/>
+          <w:iCs/>
+          <w:color w:val="00000A"/>
+          <w:u w:val="none"/>
+        </w:rPr>
+        <w:t>^^</w:t>
+      </w:r>
+      <w:r>
+        <w:rPr>
+          <w:rStyle w:val="ListLabel1"/>
+          <w:i/>
+          <w:iCs/>
+          <w:color w:val="00000A"/>
+          <w:u w:val="none"/>
+        </w:rPr>
+        <w:t xml:space="preserve">Step 1:  </w:t>
+      </w:r>
+      <w:r>
+        <w:rPr>
+          <w:rStyle w:val="ListLabel1"/>
+          <w:i/>
+          <w:iCs/>
+          <w:color w:val="00000A"/>
+          <w:u w:val="none"/>
+        </w:rPr>
+        <w:t>DONE.  I just commented out the “import logging” and “logging.basic....” lines.  Deleted the log file from the previous run.  Tested and no log was captured.</w:t>
+      </w:r>
+    </w:p>
+    <w:p>
+      <w:pPr>
         <w:pStyle w:val="Heading4"/>
         <w:rPr/>
       </w:pPr>
-      <w:bookmarkStart w:id="11" w:name="_stcldscuqytw"/>
-      <w:bookmarkEnd w:id="11"/>
+      <w:bookmarkStart w:id="12" w:name="_stcldscuqytw"/>
+      <w:bookmarkEnd w:id="12"/>
       <w:r>
         <w:rPr/>
         <w:t>Step 2: Read config directly from environment variables</w:t>
@@ -3487,7 +3509,9 @@
       <w:hyperlink r:id="rId4">
         <w:r>
           <w:rPr>
+            <w:webHidden/>
             <w:rStyle w:val="ListLabel1"/>
+            <w:vanish/>
             <w:color w:val="1155CC"/>
             <w:u w:val="single"/>
           </w:rPr>
@@ -3511,11 +3535,38 @@
     </w:p>
     <w:p>
       <w:pPr>
+        <w:pStyle w:val="Normal"/>
+        <w:rPr/>
+      </w:pPr>
+      <w:r>
+        <w:rPr/>
+      </w:r>
+    </w:p>
+    <w:p>
+      <w:pPr>
+        <w:pStyle w:val="Normal"/>
+        <w:rPr>
+          <w:i/>
+          <w:i/>
+          <w:iCs/>
+          <w:highlight w:val="yellow"/>
+        </w:rPr>
+      </w:pPr>
+      <w:r>
+        <w:rPr>
+          <w:i/>
+          <w:iCs/>
+        </w:rPr>
+        <w:t>^^Commented out “import configparser”.  I’m stuck on how to get it to read from environment...the referenced python doc is useless</w:t>
+      </w:r>
+    </w:p>
+    <w:p>
+      <w:pPr>
         <w:pStyle w:val="Heading4"/>
         <w:rPr/>
       </w:pPr>
-      <w:bookmarkStart w:id="12" w:name="_y8iqsoq879p7"/>
-      <w:bookmarkEnd w:id="12"/>
+      <w:bookmarkStart w:id="13" w:name="_y8iqsoq879p7"/>
+      <w:bookmarkEnd w:id="13"/>
       <w:r>
         <w:rPr/>
         <w:t>Step 3: Run and test the application</w:t>
@@ -3544,18 +3595,18 @@
         <w:tblStyle w:val="Table9"/>
         <w:tblW w:w="9360" w:type="dxa"/>
         <w:jc w:val="left"/>
-        <w:tblInd w:w="0" w:type="dxa"/>
+        <w:tblInd w:w="-10" w:type="dxa"/>
         <w:tblBorders>
-          <w:top w:val="single" w:sz="8" w:space="0" w:color="000000"/>
-          <w:left w:val="single" w:sz="8" w:space="0" w:color="000000"/>
-          <w:bottom w:val="single" w:sz="8" w:space="0" w:color="000000"/>
-          <w:right w:val="single" w:sz="8" w:space="0" w:color="000000"/>
-          <w:insideH w:val="single" w:sz="8" w:space="0" w:color="000000"/>
-          <w:insideV w:val="single" w:sz="8" w:space="0" w:color="000000"/>
+          <w:top w:val="single" w:sz="8" w:space="0" w:color="000001"/>
+          <w:left w:val="single" w:sz="8" w:space="0" w:color="000001"/>
+          <w:bottom w:val="single" w:sz="8" w:space="0" w:color="000001"/>
+          <w:right w:val="single" w:sz="8" w:space="0" w:color="000001"/>
+          <w:insideH w:val="single" w:sz="8" w:space="0" w:color="000001"/>
+          <w:insideV w:val="single" w:sz="8" w:space="0" w:color="000001"/>
         </w:tblBorders>
         <w:tblCellMar>
           <w:top w:w="100" w:type="dxa"/>
-          <w:left w:w="90" w:type="dxa"/>
+          <w:left w:w="80" w:type="dxa"/>
           <w:bottom w:w="100" w:type="dxa"/>
           <w:right w:w="100" w:type="dxa"/>
         </w:tblCellMar>
@@ -3570,14 +3621,17 @@
           <w:tcPr>
             <w:tcW w:w="9360" w:type="dxa"/>
             <w:tcBorders>
-              <w:top w:val="single" w:sz="8" w:space="0" w:color="000000"/>
-              <w:left w:val="single" w:sz="8" w:space="0" w:color="000000"/>
-              <w:bottom w:val="single" w:sz="8" w:space="0" w:color="000000"/>
-              <w:right w:val="single" w:sz="8" w:space="0" w:color="000000"/>
-              <w:insideH w:val="single" w:sz="8" w:space="0" w:color="000000"/>
-              <w:insideV w:val="single" w:sz="8" w:space="0" w:color="000000"/>
+              <w:top w:val="single" w:sz="8" w:space="0" w:color="000001"/>
+              <w:left w:val="single" w:sz="8" w:space="0" w:color="000001"/>
+              <w:bottom w:val="single" w:sz="8" w:space="0" w:color="000001"/>
+              <w:right w:val="single" w:sz="8" w:space="0" w:color="000001"/>
+              <w:insideH w:val="single" w:sz="8" w:space="0" w:color="000001"/>
+              <w:insideV w:val="single" w:sz="8" w:space="0" w:color="000001"/>
             </w:tcBorders>
             <w:shd w:fill="auto" w:val="clear"/>
+            <w:tcMar>
+              <w:left w:w="80" w:type="dxa"/>
+            </w:tcMar>
           </w:tcPr>
           <w:p>
             <w:pPr>
@@ -3585,14 +3639,11 @@
               <w:keepNext w:val="false"/>
               <w:keepLines w:val="false"/>
               <w:widowControl w:val="false"/>
-              <w:pBdr/>
               <w:shd w:val="clear" w:fill="auto"/>
               <w:spacing w:lineRule="auto" w:line="240" w:before="0" w:after="0"/>
               <w:ind w:left="0" w:right="0" w:hanging="0"/>
               <w:jc w:val="left"/>
-              <w:rPr>
-                <w:rFonts w:ascii="Consolas" w:hAnsi="Consolas" w:eastAsia="Consolas" w:cs="Consolas"/>
-              </w:rPr>
+              <w:rPr/>
             </w:pPr>
             <w:r>
               <w:rPr>
@@ -3607,10 +3658,78 @@
     <w:p>
       <w:pPr>
         <w:pStyle w:val="Heading3"/>
-        <w:rPr/>
-      </w:pPr>
-      <w:bookmarkStart w:id="13" w:name="_gjg0saj5jfxe"/>
-      <w:bookmarkEnd w:id="13"/>
+        <w:rPr>
+          <w:rFonts w:ascii="arial" w:hAnsi="arial"/>
+          <w:b w:val="false"/>
+          <w:b w:val="false"/>
+          <w:bCs w:val="false"/>
+          <w:color w:val="auto"/>
+          <w:sz w:val="22"/>
+          <w:szCs w:val="22"/>
+          <w:u w:val="none"/>
+        </w:rPr>
+      </w:pPr>
+      <w:r>
+        <w:rPr>
+          <w:rFonts w:ascii="arial" w:hAnsi="arial"/>
+          <w:b w:val="false"/>
+          <w:bCs w:val="false"/>
+          <w:color w:val="auto"/>
+          <w:sz w:val="22"/>
+          <w:szCs w:val="22"/>
+          <w:u w:val="none"/>
+        </w:rPr>
+        <w:t>^^</w:t>
+      </w:r>
+      <w:r>
+        <w:rPr>
+          <w:rFonts w:ascii="arial" w:hAnsi="arial"/>
+          <w:b w:val="false"/>
+          <w:bCs w:val="false"/>
+          <w:i/>
+          <w:iCs/>
+          <w:color w:val="auto"/>
+          <w:sz w:val="22"/>
+          <w:szCs w:val="22"/>
+          <w:u w:val="none"/>
+        </w:rPr>
+        <w:t>Manually coded display color, font and environment into the app.  Probably not what was intended but whatever</w:t>
+      </w:r>
+    </w:p>
+    <w:p>
+      <w:pPr>
+        <w:pStyle w:val="Heading3"/>
+        <w:rPr/>
+      </w:pPr>
+      <w:r>
+        <w:rPr>
+          <w:color w:val="CC0000"/>
+          <w:u w:val="none"/>
+        </w:rPr>
+        <w:t xml:space="preserve">Task </w:t>
+      </w:r>
+      <w:r>
+        <w:rPr>
+          <w:color w:val="CC0000"/>
+          <w:u w:val="none"/>
+        </w:rPr>
+        <w:t>1</w:t>
+      </w:r>
+      <w:r>
+        <w:rPr>
+          <w:color w:val="CC0000"/>
+          <w:u w:val="none"/>
+        </w:rPr>
+        <w:t xml:space="preserve"> DONE</w:t>
+      </w:r>
+    </w:p>
+    <w:p>
+      <w:pPr>
+        <w:pStyle w:val="Heading3"/>
+        <w:rPr/>
+      </w:pPr>
+      <w:bookmarkStart w:id="14" w:name="_gjg0saj5jfxe"/>
+      <w:bookmarkEnd w:id="14"/>
       <w:r>
         <w:rPr/>
         <w:t>Task 2: Dockerize the Application</w:t>
@@ -3621,8 +3740,8 @@
         <w:pStyle w:val="Heading4"/>
         <w:rPr/>
       </w:pPr>
-      <w:bookmarkStart w:id="14" w:name="_qwyzyj22iu7v"/>
-      <w:bookmarkEnd w:id="14"/>
+      <w:bookmarkStart w:id="15" w:name="_qwyzyj22iu7v"/>
+      <w:bookmarkEnd w:id="15"/>
       <w:r>
         <w:rPr/>
         <w:t>Step 1: Create Dockerfile</w:t>
@@ -3650,15 +3769,14 @@
     <w:p>
       <w:pPr>
         <w:pStyle w:val="Normal"/>
-        <w:rPr>
-          <w:sz w:val="28"/>
-          <w:szCs w:val="28"/>
-        </w:rPr>
+        <w:rPr/>
       </w:pPr>
       <w:hyperlink r:id="rId5">
         <w:r>
           <w:rPr>
+            <w:webHidden/>
             <w:rStyle w:val="ListLabel2"/>
+            <w:vanish/>
             <w:color w:val="1155CC"/>
             <w:sz w:val="28"/>
             <w:szCs w:val="28"/>
@@ -3691,18 +3809,18 @@
         <w:tblStyle w:val="Table10"/>
         <w:tblW w:w="9360" w:type="dxa"/>
         <w:jc w:val="left"/>
-        <w:tblInd w:w="0" w:type="dxa"/>
+        <w:tblInd w:w="-10" w:type="dxa"/>
         <w:tblBorders>
-          <w:top w:val="single" w:sz="8" w:space="0" w:color="000000"/>
-          <w:left w:val="single" w:sz="8" w:space="0" w:color="000000"/>
-          <w:bottom w:val="single" w:sz="8" w:space="0" w:color="000000"/>
-          <w:right w:val="single" w:sz="8" w:space="0" w:color="000000"/>
-          <w:insideH w:val="single" w:sz="8" w:space="0" w:color="000000"/>
-          <w:insideV w:val="single" w:sz="8" w:space="0" w:color="000000"/>
+          <w:top w:val="single" w:sz="8" w:space="0" w:color="000001"/>
+          <w:left w:val="single" w:sz="8" w:space="0" w:color="000001"/>
+          <w:bottom w:val="single" w:sz="8" w:space="0" w:color="000001"/>
+          <w:right w:val="single" w:sz="8" w:space="0" w:color="000001"/>
+          <w:insideH w:val="single" w:sz="8" w:space="0" w:color="000001"/>
+          <w:insideV w:val="single" w:sz="8" w:space="0" w:color="000001"/>
         </w:tblBorders>
         <w:tblCellMar>
           <w:top w:w="100" w:type="dxa"/>
-          <w:left w:w="90" w:type="dxa"/>
+          <w:left w:w="80" w:type="dxa"/>
           <w:bottom w:w="100" w:type="dxa"/>
           <w:right w:w="100" w:type="dxa"/>
         </w:tblCellMar>
@@ -3717,14 +3835,17 @@
           <w:tcPr>
             <w:tcW w:w="9360" w:type="dxa"/>
             <w:tcBorders>
-              <w:top w:val="single" w:sz="8" w:space="0" w:color="000000"/>
-              <w:left w:val="single" w:sz="8" w:space="0" w:color="000000"/>
-              <w:bottom w:val="single" w:sz="8" w:space="0" w:color="000000"/>
-              <w:right w:val="single" w:sz="8" w:space="0" w:color="000000"/>
-              <w:insideH w:val="single" w:sz="8" w:space="0" w:color="000000"/>
-              <w:insideV w:val="single" w:sz="8" w:space="0" w:color="000000"/>
+              <w:top w:val="single" w:sz="8" w:space="0" w:color="000001"/>
+              <w:left w:val="single" w:sz="8" w:space="0" w:color="000001"/>
+              <w:bottom w:val="single" w:sz="8" w:space="0" w:color="000001"/>
+              <w:right w:val="single" w:sz="8" w:space="0" w:color="000001"/>
+              <w:insideH w:val="single" w:sz="8" w:space="0" w:color="000001"/>
+              <w:insideV w:val="single" w:sz="8" w:space="0" w:color="000001"/>
             </w:tcBorders>
             <w:shd w:fill="auto" w:val="clear"/>
+            <w:tcMar>
+              <w:left w:w="80" w:type="dxa"/>
+            </w:tcMar>
           </w:tcPr>
           <w:p>
             <w:pPr>
@@ -3737,19 +3858,7 @@
               <w:rPr>
                 <w:rFonts w:eastAsia="Consolas" w:cs="Consolas" w:ascii="Consolas" w:hAnsi="Consolas"/>
               </w:rPr>
-              <w:t>FROM python:3.</w:t>
-            </w:r>
-            <w:r>
-              <w:rPr>
-                <w:rFonts w:eastAsia="Consolas" w:cs="Consolas" w:ascii="Consolas" w:hAnsi="Consolas"/>
-              </w:rPr>
-              <w:t>8</w:t>
-            </w:r>
-            <w:r>
-              <w:rPr>
-                <w:rFonts w:eastAsia="Consolas" w:cs="Consolas" w:ascii="Consolas" w:hAnsi="Consolas"/>
-              </w:rPr>
-              <w:t>-alpine</w:t>
+              <w:t>FROM python:3.8-alpine</w:t>
             </w:r>
           </w:p>
           <w:p>
@@ -3948,8 +4057,8 @@
         <w:pStyle w:val="Heading4"/>
         <w:rPr/>
       </w:pPr>
-      <w:bookmarkStart w:id="15" w:name="_ysv4078yt1m6"/>
-      <w:bookmarkEnd w:id="15"/>
+      <w:bookmarkStart w:id="16" w:name="_ysv4078yt1m6"/>
+      <w:bookmarkEnd w:id="16"/>
       <w:r>
         <w:rPr/>
         <w:t>Step 2: Build image</w:t>
@@ -3987,18 +4096,18 @@
         <w:tblStyle w:val="Table11"/>
         <w:tblW w:w="9360" w:type="dxa"/>
         <w:jc w:val="left"/>
-        <w:tblInd w:w="0" w:type="dxa"/>
+        <w:tblInd w:w="-10" w:type="dxa"/>
         <w:tblBorders>
-          <w:top w:val="single" w:sz="8" w:space="0" w:color="000000"/>
-          <w:left w:val="single" w:sz="8" w:space="0" w:color="000000"/>
-          <w:bottom w:val="single" w:sz="8" w:space="0" w:color="000000"/>
-          <w:right w:val="single" w:sz="8" w:space="0" w:color="000000"/>
-          <w:insideH w:val="single" w:sz="8" w:space="0" w:color="000000"/>
-          <w:insideV w:val="single" w:sz="8" w:space="0" w:color="000000"/>
+          <w:top w:val="single" w:sz="8" w:space="0" w:color="000001"/>
+          <w:left w:val="single" w:sz="8" w:space="0" w:color="000001"/>
+          <w:bottom w:val="single" w:sz="8" w:space="0" w:color="000001"/>
+          <w:right w:val="single" w:sz="8" w:space="0" w:color="000001"/>
+          <w:insideH w:val="single" w:sz="8" w:space="0" w:color="000001"/>
+          <w:insideV w:val="single" w:sz="8" w:space="0" w:color="000001"/>
         </w:tblBorders>
         <w:tblCellMar>
           <w:top w:w="100" w:type="dxa"/>
-          <w:left w:w="90" w:type="dxa"/>
+          <w:left w:w="80" w:type="dxa"/>
           <w:bottom w:w="100" w:type="dxa"/>
           <w:right w:w="100" w:type="dxa"/>
         </w:tblCellMar>
@@ -4013,14 +4122,17 @@
           <w:tcPr>
             <w:tcW w:w="9360" w:type="dxa"/>
             <w:tcBorders>
-              <w:top w:val="single" w:sz="8" w:space="0" w:color="000000"/>
-              <w:left w:val="single" w:sz="8" w:space="0" w:color="000000"/>
-              <w:bottom w:val="single" w:sz="8" w:space="0" w:color="000000"/>
-              <w:right w:val="single" w:sz="8" w:space="0" w:color="000000"/>
-              <w:insideH w:val="single" w:sz="8" w:space="0" w:color="000000"/>
-              <w:insideV w:val="single" w:sz="8" w:space="0" w:color="000000"/>
+              <w:top w:val="single" w:sz="8" w:space="0" w:color="000001"/>
+              <w:left w:val="single" w:sz="8" w:space="0" w:color="000001"/>
+              <w:bottom w:val="single" w:sz="8" w:space="0" w:color="000001"/>
+              <w:right w:val="single" w:sz="8" w:space="0" w:color="000001"/>
+              <w:insideH w:val="single" w:sz="8" w:space="0" w:color="000001"/>
+              <w:insideV w:val="single" w:sz="8" w:space="0" w:color="000001"/>
             </w:tcBorders>
             <w:shd w:fill="auto" w:val="clear"/>
+            <w:tcMar>
+              <w:left w:w="80" w:type="dxa"/>
+            </w:tcMar>
           </w:tcPr>
           <w:p>
             <w:pPr>
@@ -4028,7 +4140,6 @@
               <w:keepNext w:val="false"/>
               <w:keepLines w:val="false"/>
               <w:widowControl w:val="false"/>
-              <w:pBdr/>
               <w:shd w:val="clear" w:fill="auto"/>
               <w:spacing w:lineRule="auto" w:line="240" w:before="0" w:after="0"/>
               <w:ind w:left="0" w:right="0" w:hanging="0"/>
@@ -4052,8 +4163,8 @@
         <w:pStyle w:val="Heading4"/>
         <w:rPr/>
       </w:pPr>
-      <w:bookmarkStart w:id="16" w:name="_xni8u8rpim9l"/>
-      <w:bookmarkEnd w:id="16"/>
+      <w:bookmarkStart w:id="17" w:name="_xni8u8rpim9l"/>
+      <w:bookmarkEnd w:id="17"/>
       <w:r>
         <w:rPr/>
         <w:t>Step 3: Run the app</w:t>
@@ -4082,18 +4193,18 @@
         <w:tblStyle w:val="Table12"/>
         <w:tblW w:w="9360" w:type="dxa"/>
         <w:jc w:val="left"/>
-        <w:tblInd w:w="0" w:type="dxa"/>
+        <w:tblInd w:w="-10" w:type="dxa"/>
         <w:tblBorders>
-          <w:top w:val="single" w:sz="8" w:space="0" w:color="000000"/>
-          <w:left w:val="single" w:sz="8" w:space="0" w:color="000000"/>
-          <w:bottom w:val="single" w:sz="8" w:space="0" w:color="000000"/>
-          <w:right w:val="single" w:sz="8" w:space="0" w:color="000000"/>
-          <w:insideH w:val="single" w:sz="8" w:space="0" w:color="000000"/>
-          <w:insideV w:val="single" w:sz="8" w:space="0" w:color="000000"/>
+          <w:top w:val="single" w:sz="8" w:space="0" w:color="000001"/>
+          <w:left w:val="single" w:sz="8" w:space="0" w:color="000001"/>
+          <w:bottom w:val="single" w:sz="8" w:space="0" w:color="000001"/>
+          <w:right w:val="single" w:sz="8" w:space="0" w:color="000001"/>
+          <w:insideH w:val="single" w:sz="8" w:space="0" w:color="000001"/>
+          <w:insideV w:val="single" w:sz="8" w:space="0" w:color="000001"/>
         </w:tblBorders>
         <w:tblCellMar>
           <w:top w:w="100" w:type="dxa"/>
-          <w:left w:w="90" w:type="dxa"/>
+          <w:left w:w="80" w:type="dxa"/>
           <w:bottom w:w="100" w:type="dxa"/>
           <w:right w:w="100" w:type="dxa"/>
         </w:tblCellMar>
@@ -4108,14 +4219,17 @@
           <w:tcPr>
             <w:tcW w:w="9360" w:type="dxa"/>
             <w:tcBorders>
-              <w:top w:val="single" w:sz="8" w:space="0" w:color="000000"/>
-              <w:left w:val="single" w:sz="8" w:space="0" w:color="000000"/>
-              <w:bottom w:val="single" w:sz="8" w:space="0" w:color="000000"/>
-              <w:right w:val="single" w:sz="8" w:space="0" w:color="000000"/>
-              <w:insideH w:val="single" w:sz="8" w:space="0" w:color="000000"/>
-              <w:insideV w:val="single" w:sz="8" w:space="0" w:color="000000"/>
+              <w:top w:val="single" w:sz="8" w:space="0" w:color="000001"/>
+              <w:left w:val="single" w:sz="8" w:space="0" w:color="000001"/>
+              <w:bottom w:val="single" w:sz="8" w:space="0" w:color="000001"/>
+              <w:right w:val="single" w:sz="8" w:space="0" w:color="000001"/>
+              <w:insideH w:val="single" w:sz="8" w:space="0" w:color="000001"/>
+              <w:insideV w:val="single" w:sz="8" w:space="0" w:color="000001"/>
             </w:tcBorders>
             <w:shd w:fill="auto" w:val="clear"/>
+            <w:tcMar>
+              <w:left w:w="80" w:type="dxa"/>
+            </w:tcMar>
           </w:tcPr>
           <w:p>
             <w:pPr>
@@ -4123,7 +4237,6 @@
               <w:keepNext w:val="false"/>
               <w:keepLines w:val="false"/>
               <w:widowControl w:val="false"/>
-              <w:pBdr/>
               <w:shd w:val="clear" w:fill="auto"/>
               <w:spacing w:lineRule="auto" w:line="240" w:before="0" w:after="0"/>
               <w:ind w:left="0" w:right="0" w:hanging="0"/>
@@ -4175,7 +4288,6 @@
         <w:keepNext w:val="false"/>
         <w:keepLines w:val="false"/>
         <w:widowControl/>
-        <w:pBdr/>
         <w:shd w:val="clear" w:fill="auto"/>
         <w:spacing w:lineRule="auto" w:line="276" w:before="0" w:after="0"/>
         <w:ind w:left="0" w:right="0" w:hanging="0"/>
@@ -4191,8 +4303,8 @@
         <w:pStyle w:val="Heading4"/>
         <w:rPr/>
       </w:pPr>
-      <w:bookmarkStart w:id="17" w:name="_w2jjp8uqt6s9"/>
-      <w:bookmarkEnd w:id="17"/>
+      <w:bookmarkStart w:id="18" w:name="_w2jjp8uqt6s9"/>
+      <w:bookmarkEnd w:id="18"/>
       <w:r>
         <w:rPr/>
         <w:t>Step 4: View the app logs</w:t>
@@ -4246,18 +4358,18 @@
         <w:tblStyle w:val="Table13"/>
         <w:tblW w:w="9360" w:type="dxa"/>
         <w:jc w:val="left"/>
-        <w:tblInd w:w="0" w:type="dxa"/>
+        <w:tblInd w:w="-10" w:type="dxa"/>
         <w:tblBorders>
-          <w:top w:val="single" w:sz="8" w:space="0" w:color="000000"/>
-          <w:left w:val="single" w:sz="8" w:space="0" w:color="000000"/>
-          <w:bottom w:val="single" w:sz="8" w:space="0" w:color="000000"/>
-          <w:right w:val="single" w:sz="8" w:space="0" w:color="000000"/>
-          <w:insideH w:val="single" w:sz="8" w:space="0" w:color="000000"/>
-          <w:insideV w:val="single" w:sz="8" w:space="0" w:color="000000"/>
+          <w:top w:val="single" w:sz="8" w:space="0" w:color="000001"/>
+          <w:left w:val="single" w:sz="8" w:space="0" w:color="000001"/>
+          <w:bottom w:val="single" w:sz="8" w:space="0" w:color="000001"/>
+          <w:right w:val="single" w:sz="8" w:space="0" w:color="000001"/>
+          <w:insideH w:val="single" w:sz="8" w:space="0" w:color="000001"/>
+          <w:insideV w:val="single" w:sz="8" w:space="0" w:color="000001"/>
         </w:tblBorders>
         <w:tblCellMar>
           <w:top w:w="100" w:type="dxa"/>
-          <w:left w:w="90" w:type="dxa"/>
+          <w:left w:w="80" w:type="dxa"/>
           <w:bottom w:w="100" w:type="dxa"/>
           <w:right w:w="100" w:type="dxa"/>
         </w:tblCellMar>
@@ -4272,14 +4384,17 @@
           <w:tcPr>
             <w:tcW w:w="9360" w:type="dxa"/>
             <w:tcBorders>
-              <w:top w:val="single" w:sz="8" w:space="0" w:color="000000"/>
-              <w:left w:val="single" w:sz="8" w:space="0" w:color="000000"/>
-              <w:bottom w:val="single" w:sz="8" w:space="0" w:color="000000"/>
-              <w:right w:val="single" w:sz="8" w:space="0" w:color="000000"/>
-              <w:insideH w:val="single" w:sz="8" w:space="0" w:color="000000"/>
-              <w:insideV w:val="single" w:sz="8" w:space="0" w:color="000000"/>
+              <w:top w:val="single" w:sz="8" w:space="0" w:color="000001"/>
+              <w:left w:val="single" w:sz="8" w:space="0" w:color="000001"/>
+              <w:bottom w:val="single" w:sz="8" w:space="0" w:color="000001"/>
+              <w:right w:val="single" w:sz="8" w:space="0" w:color="000001"/>
+              <w:insideH w:val="single" w:sz="8" w:space="0" w:color="000001"/>
+              <w:insideV w:val="single" w:sz="8" w:space="0" w:color="000001"/>
             </w:tcBorders>
             <w:shd w:fill="auto" w:val="clear"/>
+            <w:tcMar>
+              <w:left w:w="80" w:type="dxa"/>
+            </w:tcMar>
           </w:tcPr>
           <w:p>
             <w:pPr>
@@ -4287,7 +4402,6 @@
               <w:keepNext w:val="false"/>
               <w:keepLines w:val="false"/>
               <w:widowControl w:val="false"/>
-              <w:pBdr/>
               <w:shd w:val="clear" w:fill="auto"/>
               <w:spacing w:lineRule="auto" w:line="240" w:before="0" w:after="0"/>
               <w:ind w:left="0" w:right="0" w:hanging="0"/>
@@ -4320,18 +4434,18 @@
         <w:tblStyle w:val="Table14"/>
         <w:tblW w:w="9360" w:type="dxa"/>
         <w:jc w:val="left"/>
-        <w:tblInd w:w="0" w:type="dxa"/>
+        <w:tblInd w:w="-10" w:type="dxa"/>
         <w:tblBorders>
-          <w:top w:val="single" w:sz="8" w:space="0" w:color="000000"/>
-          <w:left w:val="single" w:sz="8" w:space="0" w:color="000000"/>
-          <w:bottom w:val="single" w:sz="8" w:space="0" w:color="000000"/>
-          <w:right w:val="single" w:sz="8" w:space="0" w:color="000000"/>
-          <w:insideH w:val="single" w:sz="8" w:space="0" w:color="000000"/>
-          <w:insideV w:val="single" w:sz="8" w:space="0" w:color="000000"/>
+          <w:top w:val="single" w:sz="8" w:space="0" w:color="000001"/>
+          <w:left w:val="single" w:sz="8" w:space="0" w:color="000001"/>
+          <w:bottom w:val="single" w:sz="8" w:space="0" w:color="000001"/>
+          <w:right w:val="single" w:sz="8" w:space="0" w:color="000001"/>
+          <w:insideH w:val="single" w:sz="8" w:space="0" w:color="000001"/>
+          <w:insideV w:val="single" w:sz="8" w:space="0" w:color="000001"/>
         </w:tblBorders>
         <w:tblCellMar>
           <w:top w:w="100" w:type="dxa"/>
-          <w:left w:w="90" w:type="dxa"/>
+          <w:left w:w="80" w:type="dxa"/>
           <w:bottom w:w="100" w:type="dxa"/>
           <w:right w:w="100" w:type="dxa"/>
         </w:tblCellMar>
@@ -4346,14 +4460,17 @@
           <w:tcPr>
             <w:tcW w:w="9360" w:type="dxa"/>
             <w:tcBorders>
-              <w:top w:val="single" w:sz="8" w:space="0" w:color="000000"/>
-              <w:left w:val="single" w:sz="8" w:space="0" w:color="000000"/>
-              <w:bottom w:val="single" w:sz="8" w:space="0" w:color="000000"/>
-              <w:right w:val="single" w:sz="8" w:space="0" w:color="000000"/>
-              <w:insideH w:val="single" w:sz="8" w:space="0" w:color="000000"/>
-              <w:insideV w:val="single" w:sz="8" w:space="0" w:color="000000"/>
+              <w:top w:val="single" w:sz="8" w:space="0" w:color="000001"/>
+              <w:left w:val="single" w:sz="8" w:space="0" w:color="000001"/>
+              <w:bottom w:val="single" w:sz="8" w:space="0" w:color="000001"/>
+              <w:right w:val="single" w:sz="8" w:space="0" w:color="000001"/>
+              <w:insideH w:val="single" w:sz="8" w:space="0" w:color="000001"/>
+              <w:insideV w:val="single" w:sz="8" w:space="0" w:color="000001"/>
             </w:tcBorders>
             <w:shd w:fill="000000" w:val="clear"/>
+            <w:tcMar>
+              <w:left w:w="80" w:type="dxa"/>
+            </w:tcMar>
           </w:tcPr>
           <w:p>
             <w:pPr>
@@ -4580,8 +4697,8 @@
         <w:pStyle w:val="Heading4"/>
         <w:rPr/>
       </w:pPr>
-      <w:bookmarkStart w:id="18" w:name="_yjc2aibns43x"/>
-      <w:bookmarkEnd w:id="18"/>
+      <w:bookmarkStart w:id="19" w:name="_yjc2aibns43x"/>
+      <w:bookmarkEnd w:id="19"/>
       <w:r>
         <w:rPr/>
         <w:t>Step 5: Cleanup</w:t>
@@ -4610,18 +4727,18 @@
         <w:tblStyle w:val="Table15"/>
         <w:tblW w:w="9360" w:type="dxa"/>
         <w:jc w:val="left"/>
-        <w:tblInd w:w="0" w:type="dxa"/>
+        <w:tblInd w:w="-10" w:type="dxa"/>
         <w:tblBorders>
-          <w:top w:val="single" w:sz="8" w:space="0" w:color="000000"/>
-          <w:left w:val="single" w:sz="8" w:space="0" w:color="000000"/>
-          <w:bottom w:val="single" w:sz="8" w:space="0" w:color="000000"/>
-          <w:right w:val="single" w:sz="8" w:space="0" w:color="000000"/>
-          <w:insideH w:val="single" w:sz="8" w:space="0" w:color="000000"/>
-          <w:insideV w:val="single" w:sz="8" w:space="0" w:color="000000"/>
+          <w:top w:val="single" w:sz="8" w:space="0" w:color="000001"/>
+          <w:left w:val="single" w:sz="8" w:space="0" w:color="000001"/>
+          <w:bottom w:val="single" w:sz="8" w:space="0" w:color="000001"/>
+          <w:right w:val="single" w:sz="8" w:space="0" w:color="000001"/>
+          <w:insideH w:val="single" w:sz="8" w:space="0" w:color="000001"/>
+          <w:insideV w:val="single" w:sz="8" w:space="0" w:color="000001"/>
         </w:tblBorders>
         <w:tblCellMar>
           <w:top w:w="100" w:type="dxa"/>
-          <w:left w:w="90" w:type="dxa"/>
+          <w:left w:w="80" w:type="dxa"/>
           <w:bottom w:w="100" w:type="dxa"/>
           <w:right w:w="100" w:type="dxa"/>
         </w:tblCellMar>
@@ -4636,14 +4753,17 @@
           <w:tcPr>
             <w:tcW w:w="9360" w:type="dxa"/>
             <w:tcBorders>
-              <w:top w:val="single" w:sz="8" w:space="0" w:color="000000"/>
-              <w:left w:val="single" w:sz="8" w:space="0" w:color="000000"/>
-              <w:bottom w:val="single" w:sz="8" w:space="0" w:color="000000"/>
-              <w:right w:val="single" w:sz="8" w:space="0" w:color="000000"/>
-              <w:insideH w:val="single" w:sz="8" w:space="0" w:color="000000"/>
-              <w:insideV w:val="single" w:sz="8" w:space="0" w:color="000000"/>
+              <w:top w:val="single" w:sz="8" w:space="0" w:color="000001"/>
+              <w:left w:val="single" w:sz="8" w:space="0" w:color="000001"/>
+              <w:bottom w:val="single" w:sz="8" w:space="0" w:color="000001"/>
+              <w:right w:val="single" w:sz="8" w:space="0" w:color="000001"/>
+              <w:insideH w:val="single" w:sz="8" w:space="0" w:color="000001"/>
+              <w:insideV w:val="single" w:sz="8" w:space="0" w:color="000001"/>
             </w:tcBorders>
             <w:shd w:fill="auto" w:val="clear"/>
+            <w:tcMar>
+              <w:left w:w="80" w:type="dxa"/>
+            </w:tcMar>
           </w:tcPr>
           <w:p>
             <w:pPr>
@@ -4691,7 +4811,7 @@
       <w:pgNumType w:start="0" w:fmt="decimal"/>
       <w:formProt w:val="false"/>
       <w:textDirection w:val="lrTb"/>
-      <w:docGrid w:type="default" w:linePitch="100" w:charSpace="4096"/>
+      <w:docGrid w:type="default" w:linePitch="260" w:charSpace="4294965247"/>
     </w:sectPr>
   </w:body>
 </w:document>
@@ -4721,19 +4841,15 @@
       <w:fldChar w:fldCharType="begin"/>
     </w:r>
     <w:r>
-      <w:rPr/>
       <w:instrText> PAGE </w:instrText>
     </w:r>
     <w:r>
-      <w:rPr/>
       <w:fldChar w:fldCharType="separate"/>
     </w:r>
     <w:r>
-      <w:rPr/>
       <w:t>4</w:t>
     </w:r>
     <w:r>
-      <w:rPr/>
       <w:fldChar w:fldCharType="end"/>
     </w:r>
   </w:p>
@@ -4771,7 +4887,6 @@
     <w:rPrDefault>
       <w:rPr>
         <w:rFonts w:ascii="Arial" w:hAnsi="Arial" w:eastAsia="Arial" w:cs="Arial"/>
-        <w:sz w:val="22"/>
         <w:szCs w:val="22"/>
         <w:lang w:val="en" w:eastAsia="zh-CN" w:bidi="hi-IN"/>
       </w:rPr>
@@ -4785,12 +4900,13 @@
     <w:qFormat/>
     <w:pPr>
       <w:widowControl w:val="false"/>
+      <w:bidi w:val="0"/>
       <w:spacing w:lineRule="auto" w:line="276"/>
+      <w:jc w:val="left"/>
     </w:pPr>
     <w:rPr>
       <w:rFonts w:ascii="Arial" w:hAnsi="Arial" w:eastAsia="Arial" w:cs="Arial"/>
-      <w:color w:val="auto"/>
-      <w:kern w:val="0"/>
+      <w:color w:val="00000A"/>
       <w:sz w:val="22"/>
       <w:szCs w:val="22"/>
       <w:lang w:val="en" w:eastAsia="zh-CN" w:bidi="hi-IN"/>
@@ -4798,45 +4914,59 @@
   </w:style>
   <w:style w:type="paragraph" w:styleId="Heading1">
     <w:name w:val="Heading 1"/>
-    <w:basedOn w:val="Normal1"/>
+    <w:basedOn w:val="Normal"/>
     <w:next w:val="Normal"/>
     <w:qFormat/>
     <w:pPr>
       <w:keepNext w:val="true"/>
       <w:keepLines/>
+      <w:widowControl w:val="false"/>
+      <w:bidi w:val="0"/>
+      <w:jc w:val="left"/>
     </w:pPr>
     <w:rPr>
       <w:rFonts w:ascii="Calibri" w:hAnsi="Calibri" w:eastAsia="Calibri" w:cs="Calibri"/>
       <w:b/>
+      <w:color w:val="00000A"/>
       <w:sz w:val="60"/>
       <w:szCs w:val="60"/>
+      <w:lang w:val="en" w:eastAsia="zh-CN" w:bidi="hi-IN"/>
     </w:rPr>
   </w:style>
   <w:style w:type="paragraph" w:styleId="Heading2">
     <w:name w:val="Heading 2"/>
-    <w:basedOn w:val="Normal1"/>
+    <w:basedOn w:val="Normal"/>
     <w:next w:val="Normal"/>
     <w:qFormat/>
     <w:pPr>
       <w:keepNext w:val="true"/>
       <w:keepLines/>
+      <w:widowControl w:val="false"/>
+      <w:bidi w:val="0"/>
       <w:spacing w:lineRule="auto" w:line="240" w:before="360" w:after="120"/>
+      <w:jc w:val="left"/>
     </w:pPr>
     <w:rPr>
+      <w:rFonts w:ascii="Arial" w:hAnsi="Arial" w:eastAsia="Arial" w:cs="Arial"/>
       <w:b w:val="false"/>
+      <w:color w:val="00000A"/>
       <w:sz w:val="32"/>
       <w:szCs w:val="32"/>
+      <w:lang w:val="en" w:eastAsia="zh-CN" w:bidi="hi-IN"/>
     </w:rPr>
   </w:style>
   <w:style w:type="paragraph" w:styleId="Heading3">
     <w:name w:val="Heading 3"/>
-    <w:basedOn w:val="Normal1"/>
+    <w:basedOn w:val="Normal"/>
     <w:next w:val="Normal"/>
     <w:qFormat/>
     <w:pPr>
       <w:keepNext w:val="true"/>
       <w:keepLines/>
+      <w:widowControl w:val="false"/>
+      <w:bidi w:val="0"/>
       <w:spacing w:lineRule="auto" w:line="240" w:before="320" w:after="80"/>
+      <w:jc w:val="left"/>
     </w:pPr>
     <w:rPr>
       <w:rFonts w:ascii="Calibri" w:hAnsi="Calibri" w:eastAsia="Calibri" w:cs="Calibri"/>
@@ -4845,17 +4975,21 @@
       <w:sz w:val="40"/>
       <w:szCs w:val="40"/>
       <w:u w:val="single"/>
+      <w:lang w:val="en" w:eastAsia="zh-CN" w:bidi="hi-IN"/>
     </w:rPr>
   </w:style>
   <w:style w:type="paragraph" w:styleId="Heading4">
     <w:name w:val="Heading 4"/>
-    <w:basedOn w:val="Normal1"/>
+    <w:basedOn w:val="Normal"/>
     <w:next w:val="Normal"/>
     <w:qFormat/>
     <w:pPr>
       <w:keepNext w:val="true"/>
       <w:keepLines/>
+      <w:widowControl w:val="false"/>
+      <w:bidi w:val="0"/>
       <w:spacing w:lineRule="auto" w:line="240" w:before="280" w:after="80"/>
+      <w:jc w:val="left"/>
     </w:pPr>
     <w:rPr>
       <w:rFonts w:ascii="Calibri" w:hAnsi="Calibri" w:eastAsia="Calibri" w:cs="Calibri"/>
@@ -4863,39 +4997,50 @@
       <w:color w:val="073763"/>
       <w:sz w:val="32"/>
       <w:szCs w:val="32"/>
+      <w:lang w:val="en" w:eastAsia="zh-CN" w:bidi="hi-IN"/>
     </w:rPr>
   </w:style>
   <w:style w:type="paragraph" w:styleId="Heading5">
     <w:name w:val="Heading 5"/>
-    <w:basedOn w:val="Normal1"/>
+    <w:basedOn w:val="Normal"/>
     <w:next w:val="Normal"/>
     <w:qFormat/>
     <w:pPr>
       <w:keepNext w:val="true"/>
       <w:keepLines/>
+      <w:widowControl w:val="false"/>
+      <w:bidi w:val="0"/>
       <w:spacing w:lineRule="auto" w:line="240" w:before="240" w:after="80"/>
+      <w:jc w:val="left"/>
     </w:pPr>
     <w:rPr>
+      <w:rFonts w:ascii="Arial" w:hAnsi="Arial" w:eastAsia="Arial" w:cs="Arial"/>
       <w:color w:val="666666"/>
       <w:sz w:val="22"/>
       <w:szCs w:val="22"/>
+      <w:lang w:val="en" w:eastAsia="zh-CN" w:bidi="hi-IN"/>
     </w:rPr>
   </w:style>
   <w:style w:type="paragraph" w:styleId="Heading6">
     <w:name w:val="Heading 6"/>
-    <w:basedOn w:val="Normal1"/>
+    <w:basedOn w:val="Normal"/>
     <w:next w:val="Normal"/>
     <w:qFormat/>
     <w:pPr>
       <w:keepNext w:val="true"/>
       <w:keepLines/>
+      <w:widowControl w:val="false"/>
+      <w:bidi w:val="0"/>
       <w:spacing w:lineRule="auto" w:line="240" w:before="240" w:after="80"/>
+      <w:jc w:val="left"/>
     </w:pPr>
     <w:rPr>
+      <w:rFonts w:ascii="Arial" w:hAnsi="Arial" w:eastAsia="Arial" w:cs="Arial"/>
       <w:i/>
       <w:color w:val="666666"/>
       <w:sz w:val="22"/>
       <w:szCs w:val="22"/>
+      <w:lang w:val="en" w:eastAsia="zh-CN" w:bidi="hi-IN"/>
     </w:rPr>
   </w:style>
   <w:style w:type="character" w:styleId="InternetLink">
@@ -4927,6 +5072,14 @@
       <w:sz w:val="28"/>
       <w:szCs w:val="28"/>
       <w:u w:val="single"/>
+    </w:rPr>
+  </w:style>
+  <w:style w:type="character" w:styleId="VisitedInternetLink">
+    <w:name w:val="Visited Internet Link"/>
+    <w:rPr>
+      <w:color w:val="800000"/>
+      <w:u w:val="single"/>
+      <w:lang w:val="zxx" w:eastAsia="zxx" w:bidi="zxx"/>
     </w:rPr>
   </w:style>
   <w:style w:type="paragraph" w:styleId="Heading">
@@ -4987,7 +5140,7 @@
       <w:rFonts w:cs="Lohit Devanagari"/>
     </w:rPr>
   </w:style>
-  <w:style w:type="paragraph" w:styleId="Normal1" w:default="1">
+  <w:style w:type="paragraph" w:styleId="LOnormal" w:default="1">
     <w:name w:val="LO-normal"/>
     <w:qFormat/>
     <w:pPr>
@@ -4997,8 +5150,7 @@
     </w:pPr>
     <w:rPr>
       <w:rFonts w:ascii="Arial" w:hAnsi="Arial" w:eastAsia="Arial" w:cs="Arial"/>
-      <w:color w:val="auto"/>
-      <w:kern w:val="0"/>
+      <w:color w:val="00000A"/>
       <w:sz w:val="22"/>
       <w:szCs w:val="22"/>
       <w:lang w:val="en" w:eastAsia="zh-CN" w:bidi="hi-IN"/>
@@ -5006,7 +5158,7 @@
   </w:style>
   <w:style w:type="paragraph" w:styleId="Title">
     <w:name w:val="Title"/>
-    <w:basedOn w:val="Normal1"/>
+    <w:basedOn w:val="LOnormal"/>
     <w:next w:val="Normal"/>
     <w:qFormat/>
     <w:pPr>
@@ -5021,7 +5173,7 @@
   </w:style>
   <w:style w:type="paragraph" w:styleId="Subtitle">
     <w:name w:val="Subtitle"/>
-    <w:basedOn w:val="Normal1"/>
+    <w:basedOn w:val="LOnormal"/>
     <w:next w:val="Normal"/>
     <w:qFormat/>
     <w:pPr>

</xml_diff>

<commit_message>
Add work on containerization lab from 10-23-2022
</commit_message>
<xml_diff>
--- a/10_docker/labs/03_lab_containerization.docx
+++ b/10_docker/labs/03_lab_containerization.docx
@@ -1002,7 +1002,7 @@
         <w:tblStyle w:val="Table1"/>
         <w:tblW w:w="9360" w:type="dxa"/>
         <w:jc w:val="left"/>
-        <w:tblInd w:w="-10" w:type="dxa"/>
+        <w:tblInd w:w="-20" w:type="dxa"/>
         <w:tblBorders>
           <w:top w:val="single" w:sz="8" w:space="0" w:color="000001"/>
           <w:left w:val="single" w:sz="8" w:space="0" w:color="000001"/>
@@ -1013,7 +1013,7 @@
         </w:tblBorders>
         <w:tblCellMar>
           <w:top w:w="100" w:type="dxa"/>
-          <w:left w:w="80" w:type="dxa"/>
+          <w:left w:w="70" w:type="dxa"/>
           <w:bottom w:w="100" w:type="dxa"/>
           <w:right w:w="100" w:type="dxa"/>
         </w:tblCellMar>
@@ -1037,7 +1037,7 @@
             </w:tcBorders>
             <w:shd w:fill="auto" w:val="clear"/>
             <w:tcMar>
-              <w:left w:w="80" w:type="dxa"/>
+              <w:left w:w="70" w:type="dxa"/>
             </w:tcMar>
           </w:tcPr>
           <w:p>
@@ -1077,7 +1077,7 @@
         <w:tblStyle w:val="Table2"/>
         <w:tblW w:w="9360" w:type="dxa"/>
         <w:jc w:val="left"/>
-        <w:tblInd w:w="-10" w:type="dxa"/>
+        <w:tblInd w:w="-20" w:type="dxa"/>
         <w:tblBorders>
           <w:top w:val="single" w:sz="8" w:space="0" w:color="000001"/>
           <w:left w:val="single" w:sz="8" w:space="0" w:color="000001"/>
@@ -1088,7 +1088,7 @@
         </w:tblBorders>
         <w:tblCellMar>
           <w:top w:w="100" w:type="dxa"/>
-          <w:left w:w="80" w:type="dxa"/>
+          <w:left w:w="70" w:type="dxa"/>
           <w:bottom w:w="100" w:type="dxa"/>
           <w:right w:w="100" w:type="dxa"/>
         </w:tblCellMar>
@@ -1112,7 +1112,7 @@
             </w:tcBorders>
             <w:shd w:fill="000000" w:val="clear"/>
             <w:tcMar>
-              <w:left w:w="80" w:type="dxa"/>
+              <w:left w:w="70" w:type="dxa"/>
             </w:tcMar>
           </w:tcPr>
           <w:p>
@@ -1170,7 +1170,26 @@
       <w:bookmarkEnd w:id="4"/>
       <w:r>
         <w:rPr/>
-        <w:t>Task 0: Create simple application</w:t>
+        <w:t xml:space="preserve">Task 0: Create simple </w:t>
+      </w:r>
+      <w:r>
+        <w:rPr>
+          <w:u w:val="single"/>
+        </w:rPr>
+        <w:t>application</w:t>
+      </w:r>
+      <w:r>
+        <w:rPr>
+          <w:u w:val="none"/>
+        </w:rPr>
+        <w:t xml:space="preserve">  </w:t>
+      </w:r>
+      <w:r>
+        <w:rPr>
+          <w:color w:val="CC0000"/>
+          <w:u w:val="none"/>
+        </w:rPr>
+        <w:t>DONE</w:t>
       </w:r>
     </w:p>
     <w:p>
@@ -1202,7 +1221,7 @@
         <w:tblStyle w:val="Table3"/>
         <w:tblW w:w="9360" w:type="dxa"/>
         <w:jc w:val="left"/>
-        <w:tblInd w:w="-10" w:type="dxa"/>
+        <w:tblInd w:w="-20" w:type="dxa"/>
         <w:tblBorders>
           <w:top w:val="single" w:sz="8" w:space="0" w:color="000001"/>
           <w:left w:val="single" w:sz="8" w:space="0" w:color="000001"/>
@@ -1213,7 +1232,7 @@
         </w:tblBorders>
         <w:tblCellMar>
           <w:top w:w="100" w:type="dxa"/>
-          <w:left w:w="80" w:type="dxa"/>
+          <w:left w:w="70" w:type="dxa"/>
           <w:bottom w:w="100" w:type="dxa"/>
           <w:right w:w="100" w:type="dxa"/>
         </w:tblCellMar>
@@ -1237,7 +1256,7 @@
             </w:tcBorders>
             <w:shd w:fill="auto" w:val="clear"/>
             <w:tcMar>
-              <w:left w:w="80" w:type="dxa"/>
+              <w:left w:w="70" w:type="dxa"/>
             </w:tcMar>
           </w:tcPr>
           <w:p>
@@ -1318,7 +1337,7 @@
         <w:tblStyle w:val="Table4"/>
         <w:tblW w:w="9360" w:type="dxa"/>
         <w:jc w:val="left"/>
-        <w:tblInd w:w="-10" w:type="dxa"/>
+        <w:tblInd w:w="-20" w:type="dxa"/>
         <w:tblBorders>
           <w:top w:val="single" w:sz="8" w:space="0" w:color="000001"/>
           <w:left w:val="single" w:sz="8" w:space="0" w:color="000001"/>
@@ -1329,7 +1348,7 @@
         </w:tblBorders>
         <w:tblCellMar>
           <w:top w:w="100" w:type="dxa"/>
-          <w:left w:w="80" w:type="dxa"/>
+          <w:left w:w="70" w:type="dxa"/>
           <w:bottom w:w="100" w:type="dxa"/>
           <w:right w:w="100" w:type="dxa"/>
         </w:tblCellMar>
@@ -1353,7 +1372,7 @@
             </w:tcBorders>
             <w:shd w:fill="auto" w:val="clear"/>
             <w:tcMar>
-              <w:left w:w="80" w:type="dxa"/>
+              <w:left w:w="70" w:type="dxa"/>
             </w:tcMar>
           </w:tcPr>
           <w:p>
@@ -2821,7 +2840,7 @@
         <w:tblStyle w:val="Table5"/>
         <w:tblW w:w="9360" w:type="dxa"/>
         <w:jc w:val="left"/>
-        <w:tblInd w:w="-10" w:type="dxa"/>
+        <w:tblInd w:w="-20" w:type="dxa"/>
         <w:tblBorders>
           <w:top w:val="single" w:sz="8" w:space="0" w:color="000001"/>
           <w:left w:val="single" w:sz="8" w:space="0" w:color="000001"/>
@@ -2832,7 +2851,7 @@
         </w:tblBorders>
         <w:tblCellMar>
           <w:top w:w="100" w:type="dxa"/>
-          <w:left w:w="80" w:type="dxa"/>
+          <w:left w:w="70" w:type="dxa"/>
           <w:bottom w:w="100" w:type="dxa"/>
           <w:right w:w="100" w:type="dxa"/>
         </w:tblCellMar>
@@ -2856,7 +2875,7 @@
             </w:tcBorders>
             <w:shd w:fill="auto" w:val="clear"/>
             <w:tcMar>
-              <w:left w:w="80" w:type="dxa"/>
+              <w:left w:w="70" w:type="dxa"/>
             </w:tcMar>
           </w:tcPr>
           <w:p>
@@ -2992,7 +3011,7 @@
         <w:tblStyle w:val="Table6"/>
         <w:tblW w:w="9360" w:type="dxa"/>
         <w:jc w:val="left"/>
-        <w:tblInd w:w="-10" w:type="dxa"/>
+        <w:tblInd w:w="-20" w:type="dxa"/>
         <w:tblBorders>
           <w:top w:val="single" w:sz="8" w:space="0" w:color="000001"/>
           <w:left w:val="single" w:sz="8" w:space="0" w:color="000001"/>
@@ -3003,7 +3022,7 @@
         </w:tblBorders>
         <w:tblCellMar>
           <w:top w:w="100" w:type="dxa"/>
-          <w:left w:w="80" w:type="dxa"/>
+          <w:left w:w="70" w:type="dxa"/>
           <w:bottom w:w="100" w:type="dxa"/>
           <w:right w:w="100" w:type="dxa"/>
         </w:tblCellMar>
@@ -3027,7 +3046,7 @@
             </w:tcBorders>
             <w:shd w:fill="auto" w:val="clear"/>
             <w:tcMar>
-              <w:left w:w="80" w:type="dxa"/>
+              <w:left w:w="70" w:type="dxa"/>
             </w:tcMar>
           </w:tcPr>
           <w:p>
@@ -3081,7 +3100,7 @@
         <w:tblStyle w:val="Table7"/>
         <w:tblW w:w="9360" w:type="dxa"/>
         <w:jc w:val="left"/>
-        <w:tblInd w:w="-10" w:type="dxa"/>
+        <w:tblInd w:w="-20" w:type="dxa"/>
         <w:tblBorders>
           <w:top w:val="single" w:sz="8" w:space="0" w:color="000001"/>
           <w:left w:val="single" w:sz="8" w:space="0" w:color="000001"/>
@@ -3092,7 +3111,7 @@
         </w:tblBorders>
         <w:tblCellMar>
           <w:top w:w="100" w:type="dxa"/>
-          <w:left w:w="80" w:type="dxa"/>
+          <w:left w:w="70" w:type="dxa"/>
           <w:bottom w:w="100" w:type="dxa"/>
           <w:right w:w="100" w:type="dxa"/>
         </w:tblCellMar>
@@ -3116,7 +3135,7 @@
             </w:tcBorders>
             <w:shd w:fill="auto" w:val="clear"/>
             <w:tcMar>
-              <w:left w:w="80" w:type="dxa"/>
+              <w:left w:w="70" w:type="dxa"/>
             </w:tcMar>
           </w:tcPr>
           <w:p>
@@ -3267,7 +3286,7 @@
         <w:tblStyle w:val="Table8"/>
         <w:tblW w:w="9360" w:type="dxa"/>
         <w:jc w:val="left"/>
-        <w:tblInd w:w="-10" w:type="dxa"/>
+        <w:tblInd w:w="-20" w:type="dxa"/>
         <w:tblBorders>
           <w:top w:val="single" w:sz="8" w:space="0" w:color="000001"/>
           <w:left w:val="single" w:sz="8" w:space="0" w:color="000001"/>
@@ -3278,7 +3297,7 @@
         </w:tblBorders>
         <w:tblCellMar>
           <w:top w:w="100" w:type="dxa"/>
-          <w:left w:w="80" w:type="dxa"/>
+          <w:left w:w="70" w:type="dxa"/>
           <w:bottom w:w="100" w:type="dxa"/>
           <w:right w:w="100" w:type="dxa"/>
         </w:tblCellMar>
@@ -3302,7 +3321,7 @@
             </w:tcBorders>
             <w:shd w:fill="auto" w:val="clear"/>
             <w:tcMar>
-              <w:left w:w="80" w:type="dxa"/>
+              <w:left w:w="70" w:type="dxa"/>
             </w:tcMar>
           </w:tcPr>
           <w:p>
@@ -3345,15 +3364,26 @@
     <w:p>
       <w:pPr>
         <w:pStyle w:val="Heading3"/>
-        <w:rPr>
-          <w:u w:val="single"/>
-        </w:rPr>
+        <w:rPr/>
       </w:pPr>
       <w:bookmarkStart w:id="10" w:name="_uxscfrnn8986"/>
       <w:bookmarkEnd w:id="10"/>
       <w:r>
         <w:rPr/>
         <w:t>Task 1: "Containerize" App</w:t>
+      </w:r>
+      <w:r>
+        <w:rPr>
+          <w:u w:val="none"/>
+        </w:rPr>
+        <w:t xml:space="preserve">  </w:t>
+      </w:r>
+      <w:r>
+        <w:rPr>
+          <w:color w:val="CC0000"/>
+          <w:u w:val="none"/>
+        </w:rPr>
+        <w:t>DONE</w:t>
       </w:r>
     </w:p>
     <w:p>
@@ -3444,27 +3474,7 @@
           <w:color w:val="00000A"/>
           <w:u w:val="none"/>
         </w:rPr>
-        <w:t>^^</w:t>
-      </w:r>
-      <w:r>
-        <w:rPr>
-          <w:rStyle w:val="ListLabel1"/>
-          <w:i/>
-          <w:iCs/>
-          <w:color w:val="00000A"/>
-          <w:u w:val="none"/>
-        </w:rPr>
-        <w:t xml:space="preserve">Step 1:  </w:t>
-      </w:r>
-      <w:r>
-        <w:rPr>
-          <w:rStyle w:val="ListLabel1"/>
-          <w:i/>
-          <w:iCs/>
-          <w:color w:val="00000A"/>
-          <w:u w:val="none"/>
-        </w:rPr>
-        <w:t>DONE.  I just commented out the “import logging” and “logging.basic....” lines.  Deleted the log file from the previous run.  Tested and no log was captured.</w:t>
+        <w:t>^^Step 1:  DONE.  I just commented out the “import logging” and “logging.basic....” lines.  Deleted the log file from the previous run.  Tested and no log was captured.</w:t>
       </w:r>
     </w:p>
     <w:p>
@@ -3556,8 +3566,33 @@
         <w:rPr>
           <w:i/>
           <w:iCs/>
-        </w:rPr>
-        <w:t>^^Commented out “import configparser”.  I’m stuck on how to get it to read from environment...the referenced python doc is useless</w:t>
+          <w:color w:val="CC0000"/>
+        </w:rPr>
+        <w:t xml:space="preserve">^^Commented out “import configparser” </w:t>
+      </w:r>
+      <w:r>
+        <w:rPr>
+          <w:i/>
+          <w:iCs/>
+          <w:color w:val="CC0000"/>
+        </w:rPr>
+        <w:t xml:space="preserve">and associated </w:t>
+      </w:r>
+      <w:r>
+        <w:rPr>
+          <w:i/>
+          <w:iCs/>
+          <w:color w:val="CC0000"/>
+        </w:rPr>
+        <w:t>stuff</w:t>
+      </w:r>
+      <w:r>
+        <w:rPr>
+          <w:i/>
+          <w:iCs/>
+          <w:color w:val="CC0000"/>
+        </w:rPr>
+        <w:t>.  I’m stuck on how to get it to read from environment...the referenced python doc is useless</w:t>
       </w:r>
     </w:p>
     <w:p>
@@ -3595,7 +3630,7 @@
         <w:tblStyle w:val="Table9"/>
         <w:tblW w:w="9360" w:type="dxa"/>
         <w:jc w:val="left"/>
-        <w:tblInd w:w="-10" w:type="dxa"/>
+        <w:tblInd w:w="-20" w:type="dxa"/>
         <w:tblBorders>
           <w:top w:val="single" w:sz="8" w:space="0" w:color="000001"/>
           <w:left w:val="single" w:sz="8" w:space="0" w:color="000001"/>
@@ -3606,7 +3641,7 @@
         </w:tblBorders>
         <w:tblCellMar>
           <w:top w:w="100" w:type="dxa"/>
-          <w:left w:w="80" w:type="dxa"/>
+          <w:left w:w="70" w:type="dxa"/>
           <w:bottom w:w="100" w:type="dxa"/>
           <w:right w:w="100" w:type="dxa"/>
         </w:tblCellMar>
@@ -3630,7 +3665,7 @@
             </w:tcBorders>
             <w:shd w:fill="auto" w:val="clear"/>
             <w:tcMar>
-              <w:left w:w="80" w:type="dxa"/>
+              <w:left w:w="70" w:type="dxa"/>
             </w:tcMar>
           </w:tcPr>
           <w:p>
@@ -3663,7 +3698,7 @@
           <w:b w:val="false"/>
           <w:b w:val="false"/>
           <w:bCs w:val="false"/>
-          <w:color w:val="auto"/>
+          <w:color w:val="00000A"/>
           <w:sz w:val="22"/>
           <w:szCs w:val="22"/>
           <w:u w:val="none"/>
@@ -3674,7 +3709,7 @@
           <w:rFonts w:ascii="arial" w:hAnsi="arial"/>
           <w:b w:val="false"/>
           <w:bCs w:val="false"/>
-          <w:color w:val="auto"/>
+          <w:color w:val="CC0000"/>
           <w:sz w:val="22"/>
           <w:szCs w:val="22"/>
           <w:u w:val="none"/>
@@ -3688,7 +3723,7 @@
           <w:bCs w:val="false"/>
           <w:i/>
           <w:iCs/>
-          <w:color w:val="auto"/>
+          <w:color w:val="CC0000"/>
           <w:sz w:val="22"/>
           <w:szCs w:val="22"/>
           <w:u w:val="none"/>
@@ -3706,21 +3741,7 @@
           <w:color w:val="CC0000"/>
           <w:u w:val="none"/>
         </w:rPr>
-        <w:t xml:space="preserve">Task </w:t>
-      </w:r>
-      <w:r>
-        <w:rPr>
-          <w:color w:val="CC0000"/>
-          <w:u w:val="none"/>
-        </w:rPr>
-        <w:t>1</w:t>
-      </w:r>
-      <w:r>
-        <w:rPr>
-          <w:color w:val="CC0000"/>
-          <w:u w:val="none"/>
-        </w:rPr>
-        <w:t xml:space="preserve"> DONE</w:t>
+        <w:t>Task 1 DONE</w:t>
       </w:r>
     </w:p>
     <w:p>
@@ -3809,7 +3830,7 @@
         <w:tblStyle w:val="Table10"/>
         <w:tblW w:w="9360" w:type="dxa"/>
         <w:jc w:val="left"/>
-        <w:tblInd w:w="-10" w:type="dxa"/>
+        <w:tblInd w:w="-20" w:type="dxa"/>
         <w:tblBorders>
           <w:top w:val="single" w:sz="8" w:space="0" w:color="000001"/>
           <w:left w:val="single" w:sz="8" w:space="0" w:color="000001"/>
@@ -3820,7 +3841,7 @@
         </w:tblBorders>
         <w:tblCellMar>
           <w:top w:w="100" w:type="dxa"/>
-          <w:left w:w="80" w:type="dxa"/>
+          <w:left w:w="70" w:type="dxa"/>
           <w:bottom w:w="100" w:type="dxa"/>
           <w:right w:w="100" w:type="dxa"/>
         </w:tblCellMar>
@@ -3844,7 +3865,7 @@
             </w:tcBorders>
             <w:shd w:fill="auto" w:val="clear"/>
             <w:tcMar>
-              <w:left w:w="80" w:type="dxa"/>
+              <w:left w:w="70" w:type="dxa"/>
             </w:tcMar>
           </w:tcPr>
           <w:p>
@@ -4096,7 +4117,7 @@
         <w:tblStyle w:val="Table11"/>
         <w:tblW w:w="9360" w:type="dxa"/>
         <w:jc w:val="left"/>
-        <w:tblInd w:w="-10" w:type="dxa"/>
+        <w:tblInd w:w="-20" w:type="dxa"/>
         <w:tblBorders>
           <w:top w:val="single" w:sz="8" w:space="0" w:color="000001"/>
           <w:left w:val="single" w:sz="8" w:space="0" w:color="000001"/>
@@ -4107,7 +4128,7 @@
         </w:tblBorders>
         <w:tblCellMar>
           <w:top w:w="100" w:type="dxa"/>
-          <w:left w:w="80" w:type="dxa"/>
+          <w:left w:w="70" w:type="dxa"/>
           <w:bottom w:w="100" w:type="dxa"/>
           <w:right w:w="100" w:type="dxa"/>
         </w:tblCellMar>
@@ -4131,7 +4152,7 @@
             </w:tcBorders>
             <w:shd w:fill="auto" w:val="clear"/>
             <w:tcMar>
-              <w:left w:w="80" w:type="dxa"/>
+              <w:left w:w="70" w:type="dxa"/>
             </w:tcMar>
           </w:tcPr>
           <w:p>
@@ -4158,6 +4179,40 @@
         </w:tc>
       </w:tr>
     </w:tbl>
+    <w:p>
+      <w:pPr>
+        <w:pStyle w:val="Normal"/>
+        <w:rPr>
+          <w:i/>
+          <w:i/>
+          <w:iCs/>
+        </w:rPr>
+      </w:pPr>
+      <w:r>
+        <w:rPr>
+          <w:b w:val="false"/>
+          <w:bCs w:val="false"/>
+          <w:color w:val="CC0000"/>
+        </w:rPr>
+      </w:r>
+    </w:p>
+    <w:p>
+      <w:pPr>
+        <w:pStyle w:val="Normal"/>
+        <w:rPr>
+          <w:b w:val="false"/>
+          <w:b w:val="false"/>
+          <w:bCs w:val="false"/>
+          <w:i/>
+          <w:i/>
+          <w:iCs/>
+          <w:color w:val="CC0000"/>
+        </w:rPr>
+      </w:pPr>
+      <w:r>
+        <w:rPr/>
+      </w:r>
+    </w:p>
     <w:p>
       <w:pPr>
         <w:pStyle w:val="Heading4"/>
@@ -4193,7 +4248,7 @@
         <w:tblStyle w:val="Table12"/>
         <w:tblW w:w="9360" w:type="dxa"/>
         <w:jc w:val="left"/>
-        <w:tblInd w:w="-10" w:type="dxa"/>
+        <w:tblInd w:w="-20" w:type="dxa"/>
         <w:tblBorders>
           <w:top w:val="single" w:sz="8" w:space="0" w:color="000001"/>
           <w:left w:val="single" w:sz="8" w:space="0" w:color="000001"/>
@@ -4204,7 +4259,7 @@
         </w:tblBorders>
         <w:tblCellMar>
           <w:top w:w="100" w:type="dxa"/>
-          <w:left w:w="80" w:type="dxa"/>
+          <w:left w:w="70" w:type="dxa"/>
           <w:bottom w:w="100" w:type="dxa"/>
           <w:right w:w="100" w:type="dxa"/>
         </w:tblCellMar>
@@ -4228,7 +4283,7 @@
             </w:tcBorders>
             <w:shd w:fill="auto" w:val="clear"/>
             <w:tcMar>
-              <w:left w:w="80" w:type="dxa"/>
+              <w:left w:w="70" w:type="dxa"/>
             </w:tcMar>
           </w:tcPr>
           <w:p>
@@ -4292,10 +4347,39 @@
         <w:spacing w:lineRule="auto" w:line="276" w:before="0" w:after="0"/>
         <w:ind w:left="0" w:right="0" w:hanging="0"/>
         <w:jc w:val="left"/>
-        <w:rPr/>
-      </w:pPr>
-      <w:r>
-        <w:rPr/>
+        <w:rPr>
+          <w:b w:val="false"/>
+          <w:b w:val="false"/>
+          <w:bCs w:val="false"/>
+          <w:i/>
+          <w:i/>
+          <w:iCs/>
+          <w:color w:val="CC0000"/>
+        </w:rPr>
+      </w:pPr>
+      <w:r>
+        <w:rPr/>
+      </w:r>
+    </w:p>
+    <w:p>
+      <w:pPr>
+        <w:pStyle w:val="Normal"/>
+        <w:widowControl/>
+        <w:shd w:val="clear" w:fill="auto"/>
+        <w:spacing w:lineRule="auto" w:line="276" w:before="0" w:after="0"/>
+        <w:ind w:left="0" w:right="0" w:hanging="0"/>
+        <w:jc w:val="left"/>
+        <w:rPr/>
+      </w:pPr>
+      <w:r>
+        <w:rPr>
+          <w:b w:val="false"/>
+          <w:bCs w:val="false"/>
+          <w:i/>
+          <w:iCs/>
+          <w:color w:val="CC0000"/>
+        </w:rPr>
+        <w:t xml:space="preserve">^^Dockerfile is built and launches without error...but doesn’t do anything.  </w:t>
       </w:r>
     </w:p>
     <w:p>
@@ -4358,7 +4442,7 @@
         <w:tblStyle w:val="Table13"/>
         <w:tblW w:w="9360" w:type="dxa"/>
         <w:jc w:val="left"/>
-        <w:tblInd w:w="-10" w:type="dxa"/>
+        <w:tblInd w:w="-20" w:type="dxa"/>
         <w:tblBorders>
           <w:top w:val="single" w:sz="8" w:space="0" w:color="000001"/>
           <w:left w:val="single" w:sz="8" w:space="0" w:color="000001"/>
@@ -4369,7 +4453,7 @@
         </w:tblBorders>
         <w:tblCellMar>
           <w:top w:w="100" w:type="dxa"/>
-          <w:left w:w="80" w:type="dxa"/>
+          <w:left w:w="70" w:type="dxa"/>
           <w:bottom w:w="100" w:type="dxa"/>
           <w:right w:w="100" w:type="dxa"/>
         </w:tblCellMar>
@@ -4393,7 +4477,7 @@
             </w:tcBorders>
             <w:shd w:fill="auto" w:val="clear"/>
             <w:tcMar>
-              <w:left w:w="80" w:type="dxa"/>
+              <w:left w:w="70" w:type="dxa"/>
             </w:tcMar>
           </w:tcPr>
           <w:p>
@@ -4434,7 +4518,7 @@
         <w:tblStyle w:val="Table14"/>
         <w:tblW w:w="9360" w:type="dxa"/>
         <w:jc w:val="left"/>
-        <w:tblInd w:w="-10" w:type="dxa"/>
+        <w:tblInd w:w="-20" w:type="dxa"/>
         <w:tblBorders>
           <w:top w:val="single" w:sz="8" w:space="0" w:color="000001"/>
           <w:left w:val="single" w:sz="8" w:space="0" w:color="000001"/>
@@ -4445,7 +4529,7 @@
         </w:tblBorders>
         <w:tblCellMar>
           <w:top w:w="100" w:type="dxa"/>
-          <w:left w:w="80" w:type="dxa"/>
+          <w:left w:w="70" w:type="dxa"/>
           <w:bottom w:w="100" w:type="dxa"/>
           <w:right w:w="100" w:type="dxa"/>
         </w:tblCellMar>
@@ -4469,7 +4553,7 @@
             </w:tcBorders>
             <w:shd w:fill="000000" w:val="clear"/>
             <w:tcMar>
-              <w:left w:w="80" w:type="dxa"/>
+              <w:left w:w="70" w:type="dxa"/>
             </w:tcMar>
           </w:tcPr>
           <w:p>
@@ -4727,7 +4811,7 @@
         <w:tblStyle w:val="Table15"/>
         <w:tblW w:w="9360" w:type="dxa"/>
         <w:jc w:val="left"/>
-        <w:tblInd w:w="-10" w:type="dxa"/>
+        <w:tblInd w:w="-20" w:type="dxa"/>
         <w:tblBorders>
           <w:top w:val="single" w:sz="8" w:space="0" w:color="000001"/>
           <w:left w:val="single" w:sz="8" w:space="0" w:color="000001"/>
@@ -4738,7 +4822,7 @@
         </w:tblBorders>
         <w:tblCellMar>
           <w:top w:w="100" w:type="dxa"/>
-          <w:left w:w="80" w:type="dxa"/>
+          <w:left w:w="70" w:type="dxa"/>
           <w:bottom w:w="100" w:type="dxa"/>
           <w:right w:w="100" w:type="dxa"/>
         </w:tblCellMar>
@@ -4762,7 +4846,7 @@
             </w:tcBorders>
             <w:shd w:fill="auto" w:val="clear"/>
             <w:tcMar>
-              <w:left w:w="80" w:type="dxa"/>
+              <w:left w:w="70" w:type="dxa"/>
             </w:tcMar>
           </w:tcPr>
           <w:p>
@@ -4847,7 +4931,7 @@
       <w:fldChar w:fldCharType="separate"/>
     </w:r>
     <w:r>
-      <w:t>4</w:t>
+      <w:t>3</w:t>
     </w:r>
     <w:r>
       <w:fldChar w:fldCharType="end"/>

</xml_diff>

<commit_message>
Modified Dockerfile and app.py
</commit_message>
<xml_diff>
--- a/10_docker/labs/03_lab_containerization.docx
+++ b/10_docker/labs/03_lab_containerization.docx
@@ -10,6 +10,10 @@
       </w:pPr>
       <w:bookmarkStart w:id="0" w:name="_4l6y9k9n7exo"/>
       <w:bookmarkEnd w:id="0"/>
+      <w:r>
+        <w:rPr/>
+        <w:t>ex</w:t>
+      </w:r>
       <w:r>
         <w:rPr/>
         <w:t>Overview</w:t>
@@ -1002,7 +1006,7 @@
         <w:tblStyle w:val="Table1"/>
         <w:tblW w:w="9360" w:type="dxa"/>
         <w:jc w:val="left"/>
-        <w:tblInd w:w="-49" w:type="dxa"/>
+        <w:tblInd w:w="-59" w:type="dxa"/>
         <w:tblBorders>
           <w:top w:val="single" w:sz="8" w:space="0" w:color="000001"/>
           <w:left w:val="single" w:sz="8" w:space="0" w:color="000001"/>
@@ -1013,7 +1017,7 @@
         </w:tblBorders>
         <w:tblCellMar>
           <w:top w:w="100" w:type="dxa"/>
-          <w:left w:w="40" w:type="dxa"/>
+          <w:left w:w="30" w:type="dxa"/>
           <w:bottom w:w="100" w:type="dxa"/>
           <w:right w:w="100" w:type="dxa"/>
         </w:tblCellMar>
@@ -1037,7 +1041,7 @@
             </w:tcBorders>
             <w:shd w:fill="auto" w:val="clear"/>
             <w:tcMar>
-              <w:left w:w="40" w:type="dxa"/>
+              <w:left w:w="30" w:type="dxa"/>
             </w:tcMar>
           </w:tcPr>
           <w:p>
@@ -1077,7 +1081,7 @@
         <w:tblStyle w:val="Table2"/>
         <w:tblW w:w="9360" w:type="dxa"/>
         <w:jc w:val="left"/>
-        <w:tblInd w:w="-49" w:type="dxa"/>
+        <w:tblInd w:w="-59" w:type="dxa"/>
         <w:tblBorders>
           <w:top w:val="single" w:sz="8" w:space="0" w:color="000001"/>
           <w:left w:val="single" w:sz="8" w:space="0" w:color="000001"/>
@@ -1088,7 +1092,7 @@
         </w:tblBorders>
         <w:tblCellMar>
           <w:top w:w="100" w:type="dxa"/>
-          <w:left w:w="40" w:type="dxa"/>
+          <w:left w:w="30" w:type="dxa"/>
           <w:bottom w:w="100" w:type="dxa"/>
           <w:right w:w="100" w:type="dxa"/>
         </w:tblCellMar>
@@ -1112,7 +1116,7 @@
             </w:tcBorders>
             <w:shd w:fill="000000" w:val="clear"/>
             <w:tcMar>
-              <w:left w:w="40" w:type="dxa"/>
+              <w:left w:w="30" w:type="dxa"/>
             </w:tcMar>
           </w:tcPr>
           <w:p>
@@ -1221,7 +1225,7 @@
         <w:tblStyle w:val="Table3"/>
         <w:tblW w:w="9360" w:type="dxa"/>
         <w:jc w:val="left"/>
-        <w:tblInd w:w="-49" w:type="dxa"/>
+        <w:tblInd w:w="-59" w:type="dxa"/>
         <w:tblBorders>
           <w:top w:val="single" w:sz="8" w:space="0" w:color="000001"/>
           <w:left w:val="single" w:sz="8" w:space="0" w:color="000001"/>
@@ -1232,7 +1236,7 @@
         </w:tblBorders>
         <w:tblCellMar>
           <w:top w:w="100" w:type="dxa"/>
-          <w:left w:w="40" w:type="dxa"/>
+          <w:left w:w="30" w:type="dxa"/>
           <w:bottom w:w="100" w:type="dxa"/>
           <w:right w:w="100" w:type="dxa"/>
         </w:tblCellMar>
@@ -1256,7 +1260,7 @@
             </w:tcBorders>
             <w:shd w:fill="auto" w:val="clear"/>
             <w:tcMar>
-              <w:left w:w="40" w:type="dxa"/>
+              <w:left w:w="30" w:type="dxa"/>
             </w:tcMar>
           </w:tcPr>
           <w:p>
@@ -1337,7 +1341,7 @@
         <w:tblStyle w:val="Table4"/>
         <w:tblW w:w="9360" w:type="dxa"/>
         <w:jc w:val="left"/>
-        <w:tblInd w:w="-49" w:type="dxa"/>
+        <w:tblInd w:w="-59" w:type="dxa"/>
         <w:tblBorders>
           <w:top w:val="single" w:sz="8" w:space="0" w:color="000001"/>
           <w:left w:val="single" w:sz="8" w:space="0" w:color="000001"/>
@@ -1348,7 +1352,7 @@
         </w:tblBorders>
         <w:tblCellMar>
           <w:top w:w="100" w:type="dxa"/>
-          <w:left w:w="40" w:type="dxa"/>
+          <w:left w:w="30" w:type="dxa"/>
           <w:bottom w:w="100" w:type="dxa"/>
           <w:right w:w="100" w:type="dxa"/>
         </w:tblCellMar>
@@ -1372,7 +1376,7 @@
             </w:tcBorders>
             <w:shd w:fill="auto" w:val="clear"/>
             <w:tcMar>
-              <w:left w:w="40" w:type="dxa"/>
+              <w:left w:w="30" w:type="dxa"/>
             </w:tcMar>
           </w:tcPr>
           <w:p>
@@ -2840,7 +2844,7 @@
         <w:tblStyle w:val="Table5"/>
         <w:tblW w:w="9360" w:type="dxa"/>
         <w:jc w:val="left"/>
-        <w:tblInd w:w="-49" w:type="dxa"/>
+        <w:tblInd w:w="-59" w:type="dxa"/>
         <w:tblBorders>
           <w:top w:val="single" w:sz="8" w:space="0" w:color="000001"/>
           <w:left w:val="single" w:sz="8" w:space="0" w:color="000001"/>
@@ -2851,7 +2855,7 @@
         </w:tblBorders>
         <w:tblCellMar>
           <w:top w:w="100" w:type="dxa"/>
-          <w:left w:w="40" w:type="dxa"/>
+          <w:left w:w="30" w:type="dxa"/>
           <w:bottom w:w="100" w:type="dxa"/>
           <w:right w:w="100" w:type="dxa"/>
         </w:tblCellMar>
@@ -2875,7 +2879,7 @@
             </w:tcBorders>
             <w:shd w:fill="auto" w:val="clear"/>
             <w:tcMar>
-              <w:left w:w="40" w:type="dxa"/>
+              <w:left w:w="30" w:type="dxa"/>
             </w:tcMar>
           </w:tcPr>
           <w:p>
@@ -3011,7 +3015,7 @@
         <w:tblStyle w:val="Table6"/>
         <w:tblW w:w="9360" w:type="dxa"/>
         <w:jc w:val="left"/>
-        <w:tblInd w:w="-49" w:type="dxa"/>
+        <w:tblInd w:w="-59" w:type="dxa"/>
         <w:tblBorders>
           <w:top w:val="single" w:sz="8" w:space="0" w:color="000001"/>
           <w:left w:val="single" w:sz="8" w:space="0" w:color="000001"/>
@@ -3022,7 +3026,7 @@
         </w:tblBorders>
         <w:tblCellMar>
           <w:top w:w="100" w:type="dxa"/>
-          <w:left w:w="40" w:type="dxa"/>
+          <w:left w:w="30" w:type="dxa"/>
           <w:bottom w:w="100" w:type="dxa"/>
           <w:right w:w="100" w:type="dxa"/>
         </w:tblCellMar>
@@ -3046,7 +3050,7 @@
             </w:tcBorders>
             <w:shd w:fill="auto" w:val="clear"/>
             <w:tcMar>
-              <w:left w:w="40" w:type="dxa"/>
+              <w:left w:w="30" w:type="dxa"/>
             </w:tcMar>
           </w:tcPr>
           <w:p>
@@ -3100,7 +3104,7 @@
         <w:tblStyle w:val="Table7"/>
         <w:tblW w:w="9360" w:type="dxa"/>
         <w:jc w:val="left"/>
-        <w:tblInd w:w="-49" w:type="dxa"/>
+        <w:tblInd w:w="-59" w:type="dxa"/>
         <w:tblBorders>
           <w:top w:val="single" w:sz="8" w:space="0" w:color="000001"/>
           <w:left w:val="single" w:sz="8" w:space="0" w:color="000001"/>
@@ -3111,7 +3115,7 @@
         </w:tblBorders>
         <w:tblCellMar>
           <w:top w:w="100" w:type="dxa"/>
-          <w:left w:w="40" w:type="dxa"/>
+          <w:left w:w="30" w:type="dxa"/>
           <w:bottom w:w="100" w:type="dxa"/>
           <w:right w:w="100" w:type="dxa"/>
         </w:tblCellMar>
@@ -3135,7 +3139,7 @@
             </w:tcBorders>
             <w:shd w:fill="auto" w:val="clear"/>
             <w:tcMar>
-              <w:left w:w="40" w:type="dxa"/>
+              <w:left w:w="30" w:type="dxa"/>
             </w:tcMar>
           </w:tcPr>
           <w:p>
@@ -3286,7 +3290,7 @@
         <w:tblStyle w:val="Table8"/>
         <w:tblW w:w="9360" w:type="dxa"/>
         <w:jc w:val="left"/>
-        <w:tblInd w:w="-49" w:type="dxa"/>
+        <w:tblInd w:w="-59" w:type="dxa"/>
         <w:tblBorders>
           <w:top w:val="single" w:sz="8" w:space="0" w:color="000001"/>
           <w:left w:val="single" w:sz="8" w:space="0" w:color="000001"/>
@@ -3297,7 +3301,7 @@
         </w:tblBorders>
         <w:tblCellMar>
           <w:top w:w="100" w:type="dxa"/>
-          <w:left w:w="40" w:type="dxa"/>
+          <w:left w:w="30" w:type="dxa"/>
           <w:bottom w:w="100" w:type="dxa"/>
           <w:right w:w="100" w:type="dxa"/>
         </w:tblCellMar>
@@ -3321,7 +3325,7 @@
             </w:tcBorders>
             <w:shd w:fill="auto" w:val="clear"/>
             <w:tcMar>
-              <w:left w:w="40" w:type="dxa"/>
+              <w:left w:w="30" w:type="dxa"/>
             </w:tcMar>
           </w:tcPr>
           <w:p>
@@ -3637,7 +3641,7 @@
         <w:tblStyle w:val="Table9"/>
         <w:tblW w:w="9360" w:type="dxa"/>
         <w:jc w:val="left"/>
-        <w:tblInd w:w="-49" w:type="dxa"/>
+        <w:tblInd w:w="-59" w:type="dxa"/>
         <w:tblBorders>
           <w:top w:val="single" w:sz="8" w:space="0" w:color="000001"/>
           <w:left w:val="single" w:sz="8" w:space="0" w:color="000001"/>
@@ -3648,7 +3652,7 @@
         </w:tblBorders>
         <w:tblCellMar>
           <w:top w:w="100" w:type="dxa"/>
-          <w:left w:w="40" w:type="dxa"/>
+          <w:left w:w="30" w:type="dxa"/>
           <w:bottom w:w="100" w:type="dxa"/>
           <w:right w:w="100" w:type="dxa"/>
         </w:tblCellMar>
@@ -3672,7 +3676,7 @@
             </w:tcBorders>
             <w:shd w:fill="auto" w:val="clear"/>
             <w:tcMar>
-              <w:left w:w="40" w:type="dxa"/>
+              <w:left w:w="30" w:type="dxa"/>
             </w:tcMar>
           </w:tcPr>
           <w:p>
@@ -3899,7 +3903,7 @@
         <w:tblStyle w:val="Table10"/>
         <w:tblW w:w="9360" w:type="dxa"/>
         <w:jc w:val="left"/>
-        <w:tblInd w:w="-49" w:type="dxa"/>
+        <w:tblInd w:w="-59" w:type="dxa"/>
         <w:tblBorders>
           <w:top w:val="single" w:sz="8" w:space="0" w:color="000001"/>
           <w:left w:val="single" w:sz="8" w:space="0" w:color="000001"/>
@@ -3910,7 +3914,7 @@
         </w:tblBorders>
         <w:tblCellMar>
           <w:top w:w="100" w:type="dxa"/>
-          <w:left w:w="40" w:type="dxa"/>
+          <w:left w:w="30" w:type="dxa"/>
           <w:bottom w:w="100" w:type="dxa"/>
           <w:right w:w="100" w:type="dxa"/>
         </w:tblCellMar>
@@ -3934,7 +3938,7 @@
             </w:tcBorders>
             <w:shd w:fill="auto" w:val="clear"/>
             <w:tcMar>
-              <w:left w:w="40" w:type="dxa"/>
+              <w:left w:w="30" w:type="dxa"/>
             </w:tcMar>
           </w:tcPr>
           <w:p>
@@ -4184,7 +4188,7 @@
         <w:tblStyle w:val="Table11"/>
         <w:tblW w:w="9360" w:type="dxa"/>
         <w:jc w:val="left"/>
-        <w:tblInd w:w="-49" w:type="dxa"/>
+        <w:tblInd w:w="-59" w:type="dxa"/>
         <w:tblBorders>
           <w:top w:val="single" w:sz="8" w:space="0" w:color="000001"/>
           <w:left w:val="single" w:sz="8" w:space="0" w:color="000001"/>
@@ -4195,7 +4199,7 @@
         </w:tblBorders>
         <w:tblCellMar>
           <w:top w:w="100" w:type="dxa"/>
-          <w:left w:w="40" w:type="dxa"/>
+          <w:left w:w="30" w:type="dxa"/>
           <w:bottom w:w="100" w:type="dxa"/>
           <w:right w:w="100" w:type="dxa"/>
         </w:tblCellMar>
@@ -4219,7 +4223,7 @@
             </w:tcBorders>
             <w:shd w:fill="auto" w:val="clear"/>
             <w:tcMar>
-              <w:left w:w="40" w:type="dxa"/>
+              <w:left w:w="30" w:type="dxa"/>
             </w:tcMar>
           </w:tcPr>
           <w:p>
@@ -4320,7 +4324,7 @@
         <w:tblStyle w:val="Table12"/>
         <w:tblW w:w="9360" w:type="dxa"/>
         <w:jc w:val="left"/>
-        <w:tblInd w:w="-49" w:type="dxa"/>
+        <w:tblInd w:w="-59" w:type="dxa"/>
         <w:tblBorders>
           <w:top w:val="single" w:sz="8" w:space="0" w:color="000001"/>
           <w:left w:val="single" w:sz="8" w:space="0" w:color="000001"/>
@@ -4331,7 +4335,7 @@
         </w:tblBorders>
         <w:tblCellMar>
           <w:top w:w="100" w:type="dxa"/>
-          <w:left w:w="40" w:type="dxa"/>
+          <w:left w:w="30" w:type="dxa"/>
           <w:bottom w:w="100" w:type="dxa"/>
           <w:right w:w="100" w:type="dxa"/>
         </w:tblCellMar>
@@ -4355,7 +4359,7 @@
             </w:tcBorders>
             <w:shd w:fill="auto" w:val="clear"/>
             <w:tcMar>
-              <w:left w:w="40" w:type="dxa"/>
+              <w:left w:w="30" w:type="dxa"/>
             </w:tcMar>
           </w:tcPr>
           <w:p>
@@ -4520,7 +4524,7 @@
         <w:tblStyle w:val="Table13"/>
         <w:tblW w:w="9360" w:type="dxa"/>
         <w:jc w:val="left"/>
-        <w:tblInd w:w="-49" w:type="dxa"/>
+        <w:tblInd w:w="-59" w:type="dxa"/>
         <w:tblBorders>
           <w:top w:val="single" w:sz="8" w:space="0" w:color="000001"/>
           <w:left w:val="single" w:sz="8" w:space="0" w:color="000001"/>
@@ -4531,7 +4535,7 @@
         </w:tblBorders>
         <w:tblCellMar>
           <w:top w:w="100" w:type="dxa"/>
-          <w:left w:w="40" w:type="dxa"/>
+          <w:left w:w="30" w:type="dxa"/>
           <w:bottom w:w="100" w:type="dxa"/>
           <w:right w:w="100" w:type="dxa"/>
         </w:tblCellMar>
@@ -4555,7 +4559,7 @@
             </w:tcBorders>
             <w:shd w:fill="auto" w:val="clear"/>
             <w:tcMar>
-              <w:left w:w="40" w:type="dxa"/>
+              <w:left w:w="30" w:type="dxa"/>
             </w:tcMar>
           </w:tcPr>
           <w:p>
@@ -4596,7 +4600,7 @@
         <w:tblStyle w:val="Table14"/>
         <w:tblW w:w="9360" w:type="dxa"/>
         <w:jc w:val="left"/>
-        <w:tblInd w:w="-49" w:type="dxa"/>
+        <w:tblInd w:w="-59" w:type="dxa"/>
         <w:tblBorders>
           <w:top w:val="single" w:sz="8" w:space="0" w:color="000001"/>
           <w:left w:val="single" w:sz="8" w:space="0" w:color="000001"/>
@@ -4607,7 +4611,7 @@
         </w:tblBorders>
         <w:tblCellMar>
           <w:top w:w="100" w:type="dxa"/>
-          <w:left w:w="40" w:type="dxa"/>
+          <w:left w:w="30" w:type="dxa"/>
           <w:bottom w:w="100" w:type="dxa"/>
           <w:right w:w="100" w:type="dxa"/>
         </w:tblCellMar>
@@ -4631,7 +4635,7 @@
             </w:tcBorders>
             <w:shd w:fill="000000" w:val="clear"/>
             <w:tcMar>
-              <w:left w:w="40" w:type="dxa"/>
+              <w:left w:w="30" w:type="dxa"/>
             </w:tcMar>
           </w:tcPr>
           <w:p>
@@ -4889,7 +4893,7 @@
         <w:tblStyle w:val="Table15"/>
         <w:tblW w:w="9360" w:type="dxa"/>
         <w:jc w:val="left"/>
-        <w:tblInd w:w="-49" w:type="dxa"/>
+        <w:tblInd w:w="-59" w:type="dxa"/>
         <w:tblBorders>
           <w:top w:val="single" w:sz="8" w:space="0" w:color="000001"/>
           <w:left w:val="single" w:sz="8" w:space="0" w:color="000001"/>
@@ -4900,7 +4904,7 @@
         </w:tblBorders>
         <w:tblCellMar>
           <w:top w:w="100" w:type="dxa"/>
-          <w:left w:w="40" w:type="dxa"/>
+          <w:left w:w="30" w:type="dxa"/>
           <w:bottom w:w="100" w:type="dxa"/>
           <w:right w:w="100" w:type="dxa"/>
         </w:tblCellMar>
@@ -4924,7 +4928,7 @@
             </w:tcBorders>
             <w:shd w:fill="auto" w:val="clear"/>
             <w:tcMar>
-              <w:left w:w="40" w:type="dxa"/>
+              <w:left w:w="30" w:type="dxa"/>
             </w:tcMar>
           </w:tcPr>
           <w:p>

</xml_diff>

<commit_message>
Lab work performed on 10-25-2022
</commit_message>
<xml_diff>
--- a/10_docker/labs/03_lab_containerization.docx
+++ b/10_docker/labs/03_lab_containerization.docx
@@ -12,11 +12,7 @@
       <w:bookmarkEnd w:id="0"/>
       <w:r>
         <w:rPr/>
-        <w:t>ex</w:t>
-      </w:r>
-      <w:r>
-        <w:rPr/>
-        <w:t>Overview</w:t>
+        <w:t>exOverview</w:t>
       </w:r>
     </w:p>
     <w:p>
@@ -1006,7 +1002,7 @@
         <w:tblStyle w:val="Table1"/>
         <w:tblW w:w="9360" w:type="dxa"/>
         <w:jc w:val="left"/>
-        <w:tblInd w:w="-59" w:type="dxa"/>
+        <w:tblInd w:w="-69" w:type="dxa"/>
         <w:tblBorders>
           <w:top w:val="single" w:sz="8" w:space="0" w:color="000001"/>
           <w:left w:val="single" w:sz="8" w:space="0" w:color="000001"/>
@@ -1017,7 +1013,7 @@
         </w:tblBorders>
         <w:tblCellMar>
           <w:top w:w="100" w:type="dxa"/>
-          <w:left w:w="30" w:type="dxa"/>
+          <w:left w:w="20" w:type="dxa"/>
           <w:bottom w:w="100" w:type="dxa"/>
           <w:right w:w="100" w:type="dxa"/>
         </w:tblCellMar>
@@ -1041,7 +1037,7 @@
             </w:tcBorders>
             <w:shd w:fill="auto" w:val="clear"/>
             <w:tcMar>
-              <w:left w:w="30" w:type="dxa"/>
+              <w:left w:w="20" w:type="dxa"/>
             </w:tcMar>
           </w:tcPr>
           <w:p>
@@ -1081,7 +1077,7 @@
         <w:tblStyle w:val="Table2"/>
         <w:tblW w:w="9360" w:type="dxa"/>
         <w:jc w:val="left"/>
-        <w:tblInd w:w="-59" w:type="dxa"/>
+        <w:tblInd w:w="-69" w:type="dxa"/>
         <w:tblBorders>
           <w:top w:val="single" w:sz="8" w:space="0" w:color="000001"/>
           <w:left w:val="single" w:sz="8" w:space="0" w:color="000001"/>
@@ -1092,7 +1088,7 @@
         </w:tblBorders>
         <w:tblCellMar>
           <w:top w:w="100" w:type="dxa"/>
-          <w:left w:w="30" w:type="dxa"/>
+          <w:left w:w="20" w:type="dxa"/>
           <w:bottom w:w="100" w:type="dxa"/>
           <w:right w:w="100" w:type="dxa"/>
         </w:tblCellMar>
@@ -1116,7 +1112,7 @@
             </w:tcBorders>
             <w:shd w:fill="000000" w:val="clear"/>
             <w:tcMar>
-              <w:left w:w="30" w:type="dxa"/>
+              <w:left w:w="20" w:type="dxa"/>
             </w:tcMar>
           </w:tcPr>
           <w:p>
@@ -1225,7 +1221,7 @@
         <w:tblStyle w:val="Table3"/>
         <w:tblW w:w="9360" w:type="dxa"/>
         <w:jc w:val="left"/>
-        <w:tblInd w:w="-59" w:type="dxa"/>
+        <w:tblInd w:w="-69" w:type="dxa"/>
         <w:tblBorders>
           <w:top w:val="single" w:sz="8" w:space="0" w:color="000001"/>
           <w:left w:val="single" w:sz="8" w:space="0" w:color="000001"/>
@@ -1236,7 +1232,7 @@
         </w:tblBorders>
         <w:tblCellMar>
           <w:top w:w="100" w:type="dxa"/>
-          <w:left w:w="30" w:type="dxa"/>
+          <w:left w:w="20" w:type="dxa"/>
           <w:bottom w:w="100" w:type="dxa"/>
           <w:right w:w="100" w:type="dxa"/>
         </w:tblCellMar>
@@ -1260,7 +1256,7 @@
             </w:tcBorders>
             <w:shd w:fill="auto" w:val="clear"/>
             <w:tcMar>
-              <w:left w:w="30" w:type="dxa"/>
+              <w:left w:w="20" w:type="dxa"/>
             </w:tcMar>
           </w:tcPr>
           <w:p>
@@ -1341,7 +1337,7 @@
         <w:tblStyle w:val="Table4"/>
         <w:tblW w:w="9360" w:type="dxa"/>
         <w:jc w:val="left"/>
-        <w:tblInd w:w="-59" w:type="dxa"/>
+        <w:tblInd w:w="-69" w:type="dxa"/>
         <w:tblBorders>
           <w:top w:val="single" w:sz="8" w:space="0" w:color="000001"/>
           <w:left w:val="single" w:sz="8" w:space="0" w:color="000001"/>
@@ -1352,7 +1348,7 @@
         </w:tblBorders>
         <w:tblCellMar>
           <w:top w:w="100" w:type="dxa"/>
-          <w:left w:w="30" w:type="dxa"/>
+          <w:left w:w="20" w:type="dxa"/>
           <w:bottom w:w="100" w:type="dxa"/>
           <w:right w:w="100" w:type="dxa"/>
         </w:tblCellMar>
@@ -1376,7 +1372,7 @@
             </w:tcBorders>
             <w:shd w:fill="auto" w:val="clear"/>
             <w:tcMar>
-              <w:left w:w="30" w:type="dxa"/>
+              <w:left w:w="20" w:type="dxa"/>
             </w:tcMar>
           </w:tcPr>
           <w:p>
@@ -2844,7 +2840,7 @@
         <w:tblStyle w:val="Table5"/>
         <w:tblW w:w="9360" w:type="dxa"/>
         <w:jc w:val="left"/>
-        <w:tblInd w:w="-59" w:type="dxa"/>
+        <w:tblInd w:w="-69" w:type="dxa"/>
         <w:tblBorders>
           <w:top w:val="single" w:sz="8" w:space="0" w:color="000001"/>
           <w:left w:val="single" w:sz="8" w:space="0" w:color="000001"/>
@@ -2855,7 +2851,7 @@
         </w:tblBorders>
         <w:tblCellMar>
           <w:top w:w="100" w:type="dxa"/>
-          <w:left w:w="30" w:type="dxa"/>
+          <w:left w:w="20" w:type="dxa"/>
           <w:bottom w:w="100" w:type="dxa"/>
           <w:right w:w="100" w:type="dxa"/>
         </w:tblCellMar>
@@ -2879,7 +2875,7 @@
             </w:tcBorders>
             <w:shd w:fill="auto" w:val="clear"/>
             <w:tcMar>
-              <w:left w:w="30" w:type="dxa"/>
+              <w:left w:w="20" w:type="dxa"/>
             </w:tcMar>
           </w:tcPr>
           <w:p>
@@ -3015,7 +3011,7 @@
         <w:tblStyle w:val="Table6"/>
         <w:tblW w:w="9360" w:type="dxa"/>
         <w:jc w:val="left"/>
-        <w:tblInd w:w="-59" w:type="dxa"/>
+        <w:tblInd w:w="-69" w:type="dxa"/>
         <w:tblBorders>
           <w:top w:val="single" w:sz="8" w:space="0" w:color="000001"/>
           <w:left w:val="single" w:sz="8" w:space="0" w:color="000001"/>
@@ -3026,7 +3022,7 @@
         </w:tblBorders>
         <w:tblCellMar>
           <w:top w:w="100" w:type="dxa"/>
-          <w:left w:w="30" w:type="dxa"/>
+          <w:left w:w="20" w:type="dxa"/>
           <w:bottom w:w="100" w:type="dxa"/>
           <w:right w:w="100" w:type="dxa"/>
         </w:tblCellMar>
@@ -3050,7 +3046,7 @@
             </w:tcBorders>
             <w:shd w:fill="auto" w:val="clear"/>
             <w:tcMar>
-              <w:left w:w="30" w:type="dxa"/>
+              <w:left w:w="20" w:type="dxa"/>
             </w:tcMar>
           </w:tcPr>
           <w:p>
@@ -3104,7 +3100,7 @@
         <w:tblStyle w:val="Table7"/>
         <w:tblW w:w="9360" w:type="dxa"/>
         <w:jc w:val="left"/>
-        <w:tblInd w:w="-59" w:type="dxa"/>
+        <w:tblInd w:w="-69" w:type="dxa"/>
         <w:tblBorders>
           <w:top w:val="single" w:sz="8" w:space="0" w:color="000001"/>
           <w:left w:val="single" w:sz="8" w:space="0" w:color="000001"/>
@@ -3115,7 +3111,7 @@
         </w:tblBorders>
         <w:tblCellMar>
           <w:top w:w="100" w:type="dxa"/>
-          <w:left w:w="30" w:type="dxa"/>
+          <w:left w:w="20" w:type="dxa"/>
           <w:bottom w:w="100" w:type="dxa"/>
           <w:right w:w="100" w:type="dxa"/>
         </w:tblCellMar>
@@ -3139,7 +3135,7 @@
             </w:tcBorders>
             <w:shd w:fill="auto" w:val="clear"/>
             <w:tcMar>
-              <w:left w:w="30" w:type="dxa"/>
+              <w:left w:w="20" w:type="dxa"/>
             </w:tcMar>
           </w:tcPr>
           <w:p>
@@ -3290,7 +3286,7 @@
         <w:tblStyle w:val="Table8"/>
         <w:tblW w:w="9360" w:type="dxa"/>
         <w:jc w:val="left"/>
-        <w:tblInd w:w="-59" w:type="dxa"/>
+        <w:tblInd w:w="-69" w:type="dxa"/>
         <w:tblBorders>
           <w:top w:val="single" w:sz="8" w:space="0" w:color="000001"/>
           <w:left w:val="single" w:sz="8" w:space="0" w:color="000001"/>
@@ -3301,7 +3297,7 @@
         </w:tblBorders>
         <w:tblCellMar>
           <w:top w:w="100" w:type="dxa"/>
-          <w:left w:w="30" w:type="dxa"/>
+          <w:left w:w="20" w:type="dxa"/>
           <w:bottom w:w="100" w:type="dxa"/>
           <w:right w:w="100" w:type="dxa"/>
         </w:tblCellMar>
@@ -3325,7 +3321,7 @@
             </w:tcBorders>
             <w:shd w:fill="auto" w:val="clear"/>
             <w:tcMar>
-              <w:left w:w="30" w:type="dxa"/>
+              <w:left w:w="20" w:type="dxa"/>
             </w:tcMar>
           </w:tcPr>
           <w:p>
@@ -3641,7 +3637,7 @@
         <w:tblStyle w:val="Table9"/>
         <w:tblW w:w="9360" w:type="dxa"/>
         <w:jc w:val="left"/>
-        <w:tblInd w:w="-59" w:type="dxa"/>
+        <w:tblInd w:w="-69" w:type="dxa"/>
         <w:tblBorders>
           <w:top w:val="single" w:sz="8" w:space="0" w:color="000001"/>
           <w:left w:val="single" w:sz="8" w:space="0" w:color="000001"/>
@@ -3652,7 +3648,7 @@
         </w:tblBorders>
         <w:tblCellMar>
           <w:top w:w="100" w:type="dxa"/>
-          <w:left w:w="30" w:type="dxa"/>
+          <w:left w:w="20" w:type="dxa"/>
           <w:bottom w:w="100" w:type="dxa"/>
           <w:right w:w="100" w:type="dxa"/>
         </w:tblCellMar>
@@ -3676,7 +3672,7 @@
             </w:tcBorders>
             <w:shd w:fill="auto" w:val="clear"/>
             <w:tcMar>
-              <w:left w:w="30" w:type="dxa"/>
+              <w:left w:w="20" w:type="dxa"/>
             </w:tcMar>
           </w:tcPr>
           <w:p>
@@ -3806,6 +3802,47 @@
     </w:p>
     <w:p>
       <w:pPr>
+        <w:pStyle w:val="Normal"/>
+        <w:rPr>
+          <w:rFonts w:ascii="arial" w:hAnsi="arial"/>
+          <w:b w:val="false"/>
+          <w:b w:val="false"/>
+          <w:bCs w:val="false"/>
+          <w:i/>
+          <w:i/>
+          <w:iCs/>
+          <w:color w:val="CC0000"/>
+          <w:sz w:val="22"/>
+          <w:szCs w:val="22"/>
+          <w:u w:val="none"/>
+        </w:rPr>
+      </w:pPr>
+      <w:r>
+        <w:rPr/>
+      </w:r>
+    </w:p>
+    <w:p>
+      <w:pPr>
+        <w:pStyle w:val="Normal"/>
+        <w:rPr/>
+      </w:pPr>
+      <w:r>
+        <w:rPr>
+          <w:rFonts w:ascii="arial" w:hAnsi="arial"/>
+          <w:b w:val="false"/>
+          <w:bCs w:val="false"/>
+          <w:i/>
+          <w:iCs/>
+          <w:color w:val="CC0000"/>
+          <w:sz w:val="22"/>
+          <w:szCs w:val="22"/>
+          <w:u w:val="none"/>
+        </w:rPr>
+        <w:t>Finally got this part figured out</w:t>
+      </w:r>
+    </w:p>
+    <w:p>
+      <w:pPr>
         <w:pStyle w:val="Heading3"/>
         <w:rPr/>
       </w:pPr>
@@ -3827,6 +3864,23 @@
       <w:r>
         <w:rPr/>
         <w:t>Task 2: Dockerize the Application</w:t>
+      </w:r>
+      <w:r>
+        <w:rPr>
+          <w:b w:val="false"/>
+          <w:bCs w:val="false"/>
+          <w:u w:val="none"/>
+        </w:rPr>
+        <w:t xml:space="preserve">  </w:t>
+      </w:r>
+      <w:r>
+        <w:rPr>
+          <w:b/>
+          <w:bCs/>
+          <w:color w:val="CC0000"/>
+          <w:u w:val="none"/>
+        </w:rPr>
+        <w:t>DONE</w:t>
       </w:r>
     </w:p>
     <w:p>
@@ -3903,7 +3957,7 @@
         <w:tblStyle w:val="Table10"/>
         <w:tblW w:w="9360" w:type="dxa"/>
         <w:jc w:val="left"/>
-        <w:tblInd w:w="-59" w:type="dxa"/>
+        <w:tblInd w:w="-69" w:type="dxa"/>
         <w:tblBorders>
           <w:top w:val="single" w:sz="8" w:space="0" w:color="000001"/>
           <w:left w:val="single" w:sz="8" w:space="0" w:color="000001"/>
@@ -3914,7 +3968,7 @@
         </w:tblBorders>
         <w:tblCellMar>
           <w:top w:w="100" w:type="dxa"/>
-          <w:left w:w="30" w:type="dxa"/>
+          <w:left w:w="20" w:type="dxa"/>
           <w:bottom w:w="100" w:type="dxa"/>
           <w:right w:w="100" w:type="dxa"/>
         </w:tblCellMar>
@@ -3938,7 +3992,7 @@
             </w:tcBorders>
             <w:shd w:fill="auto" w:val="clear"/>
             <w:tcMar>
-              <w:left w:w="30" w:type="dxa"/>
+              <w:left w:w="20" w:type="dxa"/>
             </w:tcMar>
           </w:tcPr>
           <w:p>
@@ -4188,7 +4242,7 @@
         <w:tblStyle w:val="Table11"/>
         <w:tblW w:w="9360" w:type="dxa"/>
         <w:jc w:val="left"/>
-        <w:tblInd w:w="-59" w:type="dxa"/>
+        <w:tblInd w:w="-69" w:type="dxa"/>
         <w:tblBorders>
           <w:top w:val="single" w:sz="8" w:space="0" w:color="000001"/>
           <w:left w:val="single" w:sz="8" w:space="0" w:color="000001"/>
@@ -4199,7 +4253,7 @@
         </w:tblBorders>
         <w:tblCellMar>
           <w:top w:w="100" w:type="dxa"/>
-          <w:left w:w="30" w:type="dxa"/>
+          <w:left w:w="20" w:type="dxa"/>
           <w:bottom w:w="100" w:type="dxa"/>
           <w:right w:w="100" w:type="dxa"/>
         </w:tblCellMar>
@@ -4223,7 +4277,7 @@
             </w:tcBorders>
             <w:shd w:fill="auto" w:val="clear"/>
             <w:tcMar>
-              <w:left w:w="30" w:type="dxa"/>
+              <w:left w:w="20" w:type="dxa"/>
             </w:tcMar>
           </w:tcPr>
           <w:p>
@@ -4324,7 +4378,7 @@
         <w:tblStyle w:val="Table12"/>
         <w:tblW w:w="9360" w:type="dxa"/>
         <w:jc w:val="left"/>
-        <w:tblInd w:w="-59" w:type="dxa"/>
+        <w:tblInd w:w="-69" w:type="dxa"/>
         <w:tblBorders>
           <w:top w:val="single" w:sz="8" w:space="0" w:color="000001"/>
           <w:left w:val="single" w:sz="8" w:space="0" w:color="000001"/>
@@ -4335,7 +4389,7 @@
         </w:tblBorders>
         <w:tblCellMar>
           <w:top w:w="100" w:type="dxa"/>
-          <w:left w:w="30" w:type="dxa"/>
+          <w:left w:w="20" w:type="dxa"/>
           <w:bottom w:w="100" w:type="dxa"/>
           <w:right w:w="100" w:type="dxa"/>
         </w:tblCellMar>
@@ -4359,7 +4413,7 @@
             </w:tcBorders>
             <w:shd w:fill="auto" w:val="clear"/>
             <w:tcMar>
-              <w:left w:w="30" w:type="dxa"/>
+              <w:left w:w="20" w:type="dxa"/>
             </w:tcMar>
           </w:tcPr>
           <w:p>
@@ -4376,6 +4430,8 @@
                 <w:rFonts w:ascii="Consolas" w:hAnsi="Consolas" w:eastAsia="Consolas" w:cs="Consolas"/>
               </w:rPr>
             </w:pPr>
+            <w:bookmarkStart w:id="18" w:name="__DdeLink__901_2058694758"/>
+            <w:bookmarkEnd w:id="18"/>
             <w:r>
               <w:rPr>
                 <w:rFonts w:eastAsia="Consolas" w:cs="Consolas" w:ascii="Consolas" w:hAnsi="Consolas"/>
@@ -4461,7 +4517,17 @@
           <w:iCs/>
           <w:color w:val="CC0000"/>
         </w:rPr>
-        <w:t>^^Dockerfile is built and launches without error...but doesn’t do anything.</w:t>
+        <w:t xml:space="preserve">^^Dockerfile is built </w:t>
+      </w:r>
+      <w:r>
+        <w:rPr>
+          <w:b w:val="false"/>
+          <w:bCs w:val="false"/>
+          <w:i/>
+          <w:iCs/>
+          <w:color w:val="CC0000"/>
+        </w:rPr>
+        <w:t>running now.  Passed in variables work</w:t>
       </w:r>
     </w:p>
     <w:p>
@@ -4469,8 +4535,8 @@
         <w:pStyle w:val="Heading4"/>
         <w:rPr/>
       </w:pPr>
-      <w:bookmarkStart w:id="18" w:name="_w2jjp8uqt6s9"/>
-      <w:bookmarkEnd w:id="18"/>
+      <w:bookmarkStart w:id="19" w:name="_w2jjp8uqt6s9"/>
+      <w:bookmarkEnd w:id="19"/>
       <w:r>
         <w:rPr/>
         <w:t>Step 4: View the app logs</w:t>
@@ -4524,7 +4590,7 @@
         <w:tblStyle w:val="Table13"/>
         <w:tblW w:w="9360" w:type="dxa"/>
         <w:jc w:val="left"/>
-        <w:tblInd w:w="-59" w:type="dxa"/>
+        <w:tblInd w:w="-69" w:type="dxa"/>
         <w:tblBorders>
           <w:top w:val="single" w:sz="8" w:space="0" w:color="000001"/>
           <w:left w:val="single" w:sz="8" w:space="0" w:color="000001"/>
@@ -4535,7 +4601,7 @@
         </w:tblBorders>
         <w:tblCellMar>
           <w:top w:w="100" w:type="dxa"/>
-          <w:left w:w="30" w:type="dxa"/>
+          <w:left w:w="20" w:type="dxa"/>
           <w:bottom w:w="100" w:type="dxa"/>
           <w:right w:w="100" w:type="dxa"/>
         </w:tblCellMar>
@@ -4559,7 +4625,7 @@
             </w:tcBorders>
             <w:shd w:fill="auto" w:val="clear"/>
             <w:tcMar>
-              <w:left w:w="30" w:type="dxa"/>
+              <w:left w:w="20" w:type="dxa"/>
             </w:tcMar>
           </w:tcPr>
           <w:p>
@@ -4600,7 +4666,7 @@
         <w:tblStyle w:val="Table14"/>
         <w:tblW w:w="9360" w:type="dxa"/>
         <w:jc w:val="left"/>
-        <w:tblInd w:w="-59" w:type="dxa"/>
+        <w:tblInd w:w="-69" w:type="dxa"/>
         <w:tblBorders>
           <w:top w:val="single" w:sz="8" w:space="0" w:color="000001"/>
           <w:left w:val="single" w:sz="8" w:space="0" w:color="000001"/>
@@ -4611,7 +4677,7 @@
         </w:tblBorders>
         <w:tblCellMar>
           <w:top w:w="100" w:type="dxa"/>
-          <w:left w:w="30" w:type="dxa"/>
+          <w:left w:w="20" w:type="dxa"/>
           <w:bottom w:w="100" w:type="dxa"/>
           <w:right w:w="100" w:type="dxa"/>
         </w:tblCellMar>
@@ -4635,7 +4701,7 @@
             </w:tcBorders>
             <w:shd w:fill="000000" w:val="clear"/>
             <w:tcMar>
-              <w:left w:w="30" w:type="dxa"/>
+              <w:left w:w="20" w:type="dxa"/>
             </w:tcMar>
           </w:tcPr>
           <w:p>
@@ -4863,8 +4929,8 @@
         <w:pStyle w:val="Heading4"/>
         <w:rPr/>
       </w:pPr>
-      <w:bookmarkStart w:id="19" w:name="_yjc2aibns43x"/>
-      <w:bookmarkEnd w:id="19"/>
+      <w:bookmarkStart w:id="20" w:name="_yjc2aibns43x"/>
+      <w:bookmarkEnd w:id="20"/>
       <w:r>
         <w:rPr/>
         <w:t>Step 5: Cleanup</w:t>
@@ -4893,7 +4959,7 @@
         <w:tblStyle w:val="Table15"/>
         <w:tblW w:w="9360" w:type="dxa"/>
         <w:jc w:val="left"/>
-        <w:tblInd w:w="-59" w:type="dxa"/>
+        <w:tblInd w:w="-69" w:type="dxa"/>
         <w:tblBorders>
           <w:top w:val="single" w:sz="8" w:space="0" w:color="000001"/>
           <w:left w:val="single" w:sz="8" w:space="0" w:color="000001"/>
@@ -4904,7 +4970,7 @@
         </w:tblBorders>
         <w:tblCellMar>
           <w:top w:w="100" w:type="dxa"/>
-          <w:left w:w="30" w:type="dxa"/>
+          <w:left w:w="20" w:type="dxa"/>
           <w:bottom w:w="100" w:type="dxa"/>
           <w:right w:w="100" w:type="dxa"/>
         </w:tblCellMar>
@@ -4928,7 +4994,7 @@
             </w:tcBorders>
             <w:shd w:fill="auto" w:val="clear"/>
             <w:tcMar>
-              <w:left w:w="30" w:type="dxa"/>
+              <w:left w:w="20" w:type="dxa"/>
             </w:tcMar>
           </w:tcPr>
           <w:p>
@@ -4961,11 +5027,61 @@
     </w:p>
     <w:p>
       <w:pPr>
-        <w:pStyle w:val="Normal"/>
-        <w:rPr/>
-      </w:pPr>
-      <w:r>
-        <w:rPr/>
+        <w:pStyle w:val="Heading3"/>
+        <w:rPr/>
+      </w:pPr>
+      <w:r>
+        <w:rPr>
+          <w:color w:val="CC0000"/>
+          <w:u w:val="none"/>
+        </w:rPr>
+        <w:t xml:space="preserve">Task </w:t>
+      </w:r>
+      <w:r>
+        <w:rPr>
+          <w:color w:val="CC0000"/>
+          <w:u w:val="none"/>
+        </w:rPr>
+        <w:t>2</w:t>
+      </w:r>
+      <w:r>
+        <w:rPr>
+          <w:color w:val="CC0000"/>
+          <w:u w:val="none"/>
+        </w:rPr>
+        <w:t xml:space="preserve"> DONE</w:t>
+      </w:r>
+    </w:p>
+    <w:p>
+      <w:pPr>
+        <w:pStyle w:val="Normal"/>
+        <w:rPr>
+          <w:color w:val="CC0000"/>
+          <w:u w:val="none"/>
+        </w:rPr>
+      </w:pPr>
+      <w:r>
+        <w:rPr/>
+      </w:r>
+    </w:p>
+    <w:p>
+      <w:pPr>
+        <w:pStyle w:val="Normal"/>
+        <w:rPr/>
+      </w:pPr>
+      <w:r>
+        <w:rPr>
+          <w:color w:val="CC0000"/>
+          <w:u w:val="none"/>
+        </w:rPr>
+        <w:t>*</w:t>
+      </w:r>
+      <w:r>
+        <w:rPr>
+          <w:color w:val="CC0000"/>
+          <w:u w:val="none"/>
+        </w:rPr>
+        <w:t>Did the bonus HEALTHCHECK and while it IS working, I’m not 100% clear on why it shows unhealthy.</w:t>
       </w:r>
     </w:p>
     <w:sectPr>

</xml_diff>